<commit_message>
Working with count, definite loops and iteration
</commit_message>
<xml_diff>
--- a/Python For Everybody.docx
+++ b/Python For Everybody.docx
@@ -22,7 +22,2173 @@
         <w:t>Python for Everybody Specialization</w:t>
       </w:r>
     </w:p>
-    <w:p>
+    <w:p/>
+    <w:p/>
+    <w:p/>
+    <w:p/>
+    <w:p/>
+    <w:p/>
+    <w:p/>
+    <w:p/>
+    <w:p/>
+    <w:p/>
+    <w:p/>
+    <w:p/>
+    <w:p/>
+    <w:p/>
+    <w:p/>
+    <w:p/>
+    <w:p/>
+    <w:p/>
+    <w:p/>
+    <w:p/>
+    <w:p/>
+    <w:p/>
+    <w:p/>
+    <w:p/>
+    <w:p/>
+    <w:p/>
+    <w:p/>
+    <w:p/>
+    <w:p/>
+    <w:p>
+      <w:pPr>
+        <w:jc w:val="center"/>
+        <w:rPr>
+          <w:b/>
+          <w:bCs/>
+          <w:color w:val="2E74B5" w:themeColor="accent1" w:themeShade="BF"/>
+          <w:sz w:val="52"/>
+        </w:rPr>
+      </w:pPr>
+      <w:r>
+        <w:rPr>
+          <w:b/>
+          <w:bCs/>
+          <w:color w:val="2E74B5" w:themeColor="accent1" w:themeShade="BF"/>
+          <w:sz w:val="52"/>
+        </w:rPr>
+        <w:lastRenderedPageBreak/>
+        <w:t>Python Data Structures</w:t>
+      </w:r>
+    </w:p>
+    <w:p>
+      <w:pPr>
+        <w:rPr>
+          <w:b/>
+          <w:bCs/>
+          <w:sz w:val="24"/>
+        </w:rPr>
+      </w:pPr>
+      <w:r>
+        <w:rPr>
+          <w:b/>
+          <w:bCs/>
+          <w:sz w:val="24"/>
+        </w:rPr>
+        <w:t>Course Syllabus</w:t>
+      </w:r>
+    </w:p>
+    <w:p>
+      <w:pPr>
+        <w:rPr>
+          <w:sz w:val="24"/>
+        </w:rPr>
+      </w:pPr>
+      <w:r>
+        <w:rPr>
+          <w:b/>
+          <w:bCs/>
+          <w:sz w:val="24"/>
+        </w:rPr>
+        <w:t>Welcome to Python Data Structures,</w:t>
+      </w:r>
+      <w:r>
+        <w:rPr>
+          <w:sz w:val="24"/>
+        </w:rPr>
+        <w:t xml:space="preserve"> taught by Charles Severance!</w:t>
+      </w:r>
+    </w:p>
+    <w:p>
+      <w:pPr>
+        <w:rPr>
+          <w:sz w:val="24"/>
+        </w:rPr>
+      </w:pPr>
+      <w:r>
+        <w:rPr>
+          <w:sz w:val="24"/>
+        </w:rPr>
+        <w:t>This course will introduce the core data structures of the Python programming language. We will move past the basics of procedural programming and explore how we can use the Python built-in data structures such as lists, dictionaries, and tuples to perform increasingly complex data analysis. This course will cover Chapters 6-10 of the textbook “Python for Everybody”. This course covers Python 3.</w:t>
+      </w:r>
+    </w:p>
+    <w:p>
+      <w:pPr>
+        <w:rPr>
+          <w:b/>
+          <w:bCs/>
+          <w:sz w:val="24"/>
+        </w:rPr>
+      </w:pPr>
+      <w:r>
+        <w:rPr>
+          <w:b/>
+          <w:bCs/>
+          <w:sz w:val="24"/>
+        </w:rPr>
+        <w:t>Using this Course in Your Local LMS</w:t>
+      </w:r>
+    </w:p>
+    <w:p>
+      <w:pPr>
+        <w:rPr>
+          <w:sz w:val="24"/>
+        </w:rPr>
+      </w:pPr>
+      <w:r>
+        <w:rPr>
+          <w:sz w:val="24"/>
+        </w:rPr>
+        <w:t>You are welcome to use/reuse/remix/retain the materials from this site in your own courses. Nearly all the material in this web site is Copyright Creative Commons Attribution. These are links to downloadable content as well as links to other sources of this course material.</w:t>
+      </w:r>
+    </w:p>
+    <w:p>
+      <w:pPr>
+        <w:numPr>
+          <w:ilvl w:val="0"/>
+          <w:numId w:val="16"/>
+        </w:numPr>
+        <w:rPr>
+          <w:sz w:val="24"/>
+        </w:rPr>
+      </w:pPr>
+      <w:r>
+        <w:rPr>
+          <w:sz w:val="24"/>
+        </w:rPr>
+        <w:t>If your LMS supports </w:t>
+      </w:r>
+      <w:hyperlink r:id="rId7" w:tgtFrame="_blank" w:history="1">
+        <w:r>
+          <w:rPr>
+            <w:rStyle w:val="Hyperlink"/>
+            <w:sz w:val="24"/>
+          </w:rPr>
+          <w:t>IMS Learning Tools Interoperabilty®</w:t>
+        </w:r>
+      </w:hyperlink>
+      <w:r>
+        <w:rPr>
+          <w:sz w:val="24"/>
+        </w:rPr>
+        <w:t> version 1.x, you can login, and request access to the tools on this site. Make sure you indicate whether you need an LTI 1.x key. You will be given instructions on how to use your credentials once you get your key.</w:t>
+      </w:r>
+    </w:p>
+    <w:p>
+      <w:pPr>
+        <w:numPr>
+          <w:ilvl w:val="0"/>
+          <w:numId w:val="16"/>
+        </w:numPr>
+        <w:rPr>
+          <w:sz w:val="24"/>
+        </w:rPr>
+      </w:pPr>
+      <w:hyperlink r:id="rId8" w:tooltip="Download course material" w:history="1">
+        <w:r>
+          <w:rPr>
+            <w:rStyle w:val="Hyperlink"/>
+            <w:sz w:val="24"/>
+          </w:rPr>
+          <w:t>Download course material </w:t>
+        </w:r>
+      </w:hyperlink>
+      <w:r>
+        <w:rPr>
+          <w:sz w:val="24"/>
+        </w:rPr>
+        <w:t>as an </w:t>
+      </w:r>
+      <w:hyperlink r:id="rId9" w:tgtFrame="_blank" w:history="1">
+        <w:r>
+          <w:rPr>
+            <w:rStyle w:val="Hyperlink"/>
+            <w:sz w:val="24"/>
+          </w:rPr>
+          <w:t>IMS Common Cartridge®</w:t>
+        </w:r>
+      </w:hyperlink>
+      <w:r>
+        <w:rPr>
+          <w:sz w:val="24"/>
+        </w:rPr>
+        <w:t>, to import into an LMS like Sakai, Moodle, Canvas, Desire2Learn, Blackboard, or similar. After loading the Cartridge, you will need an LTI key and secret to provision the LTI-based tools provided in that cartridge.</w:t>
+      </w:r>
+    </w:p>
+    <w:p>
+      <w:pPr>
+        <w:numPr>
+          <w:ilvl w:val="0"/>
+          <w:numId w:val="16"/>
+        </w:numPr>
+        <w:rPr>
+          <w:sz w:val="24"/>
+        </w:rPr>
+      </w:pPr>
+      <w:r>
+        <w:rPr>
+          <w:sz w:val="24"/>
+        </w:rPr>
+        <w:t>If your LMS supports </w:t>
+      </w:r>
+      <w:hyperlink r:id="rId10" w:tgtFrame="_blank" w:history="1">
+        <w:r>
+          <w:rPr>
+            <w:rStyle w:val="Hyperlink"/>
+            <w:sz w:val="24"/>
+          </w:rPr>
+          <w:t>Learning Tools Interoperability® Content-Item Message</w:t>
+        </w:r>
+      </w:hyperlink>
+      <w:r>
+        <w:rPr>
+          <w:sz w:val="24"/>
+        </w:rPr>
+        <w:t> you can login and apply for an LTI 1.x key and secret and install this web site into your LMS as an App Store / Learning Object Repository that allows you to author you class in your LMS while selecting tools and content from this site one item at a time. You will be given instructions on how to set up the "app store" in your LMS when you receive your key and secret.</w:t>
+      </w:r>
+    </w:p>
+    <w:p>
+      <w:pPr>
+        <w:numPr>
+          <w:ilvl w:val="0"/>
+          <w:numId w:val="16"/>
+        </w:numPr>
+        <w:rPr>
+          <w:sz w:val="24"/>
+        </w:rPr>
+      </w:pPr>
+      <w:r>
+        <w:rPr>
+          <w:sz w:val="24"/>
+        </w:rPr>
+        <w:t>If your LMS supports neither Content Item, nor Common Cartridge, but does support LTI, you can hand-copy the links from this course material into your LMS one-by-one. We have a </w:t>
+      </w:r>
+      <w:hyperlink r:id="rId11" w:history="1">
+        <w:r>
+          <w:rPr>
+            <w:rStyle w:val="Hyperlink"/>
+            <w:sz w:val="24"/>
+          </w:rPr>
+          <w:t>special low-style view of the lessons</w:t>
+        </w:r>
+      </w:hyperlink>
+      <w:r>
+        <w:rPr>
+          <w:sz w:val="24"/>
+        </w:rPr>
+        <w:t> to make this hand-copying as easy as it can be.</w:t>
+      </w:r>
+    </w:p>
+    <w:p>
+      <w:pPr>
+        <w:rPr>
+          <w:sz w:val="24"/>
+        </w:rPr>
+      </w:pPr>
+      <w:hyperlink r:id="rId12" w:history="1">
+        <w:r>
+          <w:rPr>
+            <w:rStyle w:val="Hyperlink"/>
+            <w:b/>
+            <w:bCs/>
+            <w:sz w:val="24"/>
+          </w:rPr>
+          <w:t>Courses/web sites using this material</w:t>
+        </w:r>
+      </w:hyperlink>
+    </w:p>
+    <w:p>
+      <w:pPr>
+        <w:rPr>
+          <w:sz w:val="24"/>
+        </w:rPr>
+      </w:pPr>
+      <w:r>
+        <w:rPr>
+          <w:sz w:val="24"/>
+        </w:rPr>
+        <w:t>This web site uses the </w:t>
+      </w:r>
+      <w:hyperlink r:id="rId13" w:tgtFrame="_blank" w:history="1">
+        <w:r>
+          <w:rPr>
+            <w:rStyle w:val="Hyperlink"/>
+            <w:sz w:val="24"/>
+          </w:rPr>
+          <w:t>Tsugi</w:t>
+        </w:r>
+      </w:hyperlink>
+      <w:r>
+        <w:rPr>
+          <w:sz w:val="24"/>
+        </w:rPr>
+        <w:t> software to both host the software-based autograders and provide this material so it can easily be integrated into a Learning Management System like </w:t>
+      </w:r>
+      <w:hyperlink r:id="rId14" w:tgtFrame="_blank" w:history="1">
+        <w:r>
+          <w:rPr>
+            <w:rStyle w:val="Hyperlink"/>
+            <w:sz w:val="24"/>
+          </w:rPr>
+          <w:t>Sakai</w:t>
+        </w:r>
+      </w:hyperlink>
+      <w:r>
+        <w:rPr>
+          <w:sz w:val="24"/>
+        </w:rPr>
+        <w:t>, Moodle, Canvas, Desire2Learn, Blackboard or similar.</w:t>
+      </w:r>
+    </w:p>
+    <w:p>
+      <w:pPr>
+        <w:rPr>
+          <w:b/>
+          <w:bCs/>
+          <w:sz w:val="24"/>
+        </w:rPr>
+      </w:pPr>
+      <w:r>
+        <w:rPr>
+          <w:b/>
+          <w:bCs/>
+          <w:sz w:val="24"/>
+        </w:rPr>
+        <w:t>Links to course materials</w:t>
+      </w:r>
+    </w:p>
+    <w:p>
+      <w:pPr>
+        <w:numPr>
+          <w:ilvl w:val="0"/>
+          <w:numId w:val="17"/>
+        </w:numPr>
+        <w:rPr>
+          <w:sz w:val="24"/>
+        </w:rPr>
+      </w:pPr>
+      <w:r>
+        <w:rPr>
+          <w:sz w:val="24"/>
+        </w:rPr>
+        <w:lastRenderedPageBreak/>
+        <w:t>Video Lectures</w:t>
+      </w:r>
+    </w:p>
+    <w:p>
+      <w:pPr>
+        <w:numPr>
+          <w:ilvl w:val="1"/>
+          <w:numId w:val="17"/>
+        </w:numPr>
+        <w:rPr>
+          <w:sz w:val="24"/>
+        </w:rPr>
+      </w:pPr>
+      <w:hyperlink r:id="rId15" w:tgtFrame="_blank" w:history="1">
+        <w:r>
+          <w:rPr>
+            <w:rStyle w:val="Hyperlink"/>
+            <w:sz w:val="24"/>
+          </w:rPr>
+          <w:t>YouTube Playlist</w:t>
+        </w:r>
+      </w:hyperlink>
+    </w:p>
+    <w:p>
+      <w:pPr>
+        <w:numPr>
+          <w:ilvl w:val="1"/>
+          <w:numId w:val="17"/>
+        </w:numPr>
+        <w:rPr>
+          <w:sz w:val="24"/>
+        </w:rPr>
+      </w:pPr>
+      <w:hyperlink r:id="rId16" w:tgtFrame="_blank" w:history="1">
+        <w:r>
+          <w:rPr>
+            <w:rStyle w:val="Hyperlink"/>
+            <w:sz w:val="24"/>
+          </w:rPr>
+          <w:t>iTunes Video</w:t>
+        </w:r>
+      </w:hyperlink>
+    </w:p>
+    <w:p>
+      <w:pPr>
+        <w:numPr>
+          <w:ilvl w:val="1"/>
+          <w:numId w:val="17"/>
+        </w:numPr>
+        <w:rPr>
+          <w:sz w:val="24"/>
+        </w:rPr>
+      </w:pPr>
+      <w:hyperlink r:id="rId17" w:tgtFrame="_blank" w:history="1">
+        <w:r>
+          <w:rPr>
+            <w:rStyle w:val="Hyperlink"/>
+            <w:sz w:val="24"/>
+          </w:rPr>
+          <w:t>Amazon Prime Video</w:t>
+        </w:r>
+      </w:hyperlink>
+    </w:p>
+    <w:p>
+      <w:pPr>
+        <w:numPr>
+          <w:ilvl w:val="0"/>
+          <w:numId w:val="17"/>
+        </w:numPr>
+        <w:rPr>
+          <w:sz w:val="24"/>
+        </w:rPr>
+      </w:pPr>
+      <w:r>
+        <w:rPr>
+          <w:sz w:val="24"/>
+        </w:rPr>
+        <w:t>Audio Lectures</w:t>
+      </w:r>
+    </w:p>
+    <w:p>
+      <w:pPr>
+        <w:numPr>
+          <w:ilvl w:val="1"/>
+          <w:numId w:val="17"/>
+        </w:numPr>
+        <w:rPr>
+          <w:sz w:val="24"/>
+        </w:rPr>
+      </w:pPr>
+      <w:hyperlink r:id="rId18" w:tgtFrame="_blank" w:history="1">
+        <w:r>
+          <w:rPr>
+            <w:rStyle w:val="Hyperlink"/>
+            <w:sz w:val="24"/>
+          </w:rPr>
+          <w:t>iTunes Audio</w:t>
+        </w:r>
+      </w:hyperlink>
+    </w:p>
+    <w:p>
+      <w:pPr>
+        <w:numPr>
+          <w:ilvl w:val="1"/>
+          <w:numId w:val="17"/>
+        </w:numPr>
+        <w:rPr>
+          <w:sz w:val="24"/>
+        </w:rPr>
+      </w:pPr>
+      <w:hyperlink r:id="rId19" w:anchor="/ps/Ijgj3aofh6m73rps4wtdk6djhv4" w:tgtFrame="_blank" w:history="1">
+        <w:r>
+          <w:rPr>
+            <w:rStyle w:val="Hyperlink"/>
+            <w:sz w:val="24"/>
+          </w:rPr>
+          <w:t>Google Play Audio</w:t>
+        </w:r>
+      </w:hyperlink>
+    </w:p>
+    <w:p>
+      <w:pPr>
+        <w:numPr>
+          <w:ilvl w:val="0"/>
+          <w:numId w:val="17"/>
+        </w:numPr>
+        <w:rPr>
+          <w:sz w:val="24"/>
+        </w:rPr>
+      </w:pPr>
+      <w:hyperlink r:id="rId20" w:tgtFrame="_blank" w:history="1">
+        <w:r>
+          <w:rPr>
+            <w:rStyle w:val="Hyperlink"/>
+            <w:sz w:val="24"/>
+          </w:rPr>
+          <w:t>Lecture Slides and Handouts</w:t>
+        </w:r>
+      </w:hyperlink>
+    </w:p>
+    <w:p>
+      <w:pPr>
+        <w:numPr>
+          <w:ilvl w:val="0"/>
+          <w:numId w:val="17"/>
+        </w:numPr>
+        <w:rPr>
+          <w:sz w:val="24"/>
+        </w:rPr>
+      </w:pPr>
+      <w:hyperlink r:id="rId21" w:tgtFrame="_blank" w:history="1">
+        <w:r>
+          <w:rPr>
+            <w:rStyle w:val="Hyperlink"/>
+            <w:sz w:val="24"/>
+          </w:rPr>
+          <w:t>Sample Code ZIP</w:t>
+        </w:r>
+      </w:hyperlink>
+      <w:r>
+        <w:rPr>
+          <w:sz w:val="24"/>
+        </w:rPr>
+        <w:t> (</w:t>
+      </w:r>
+      <w:hyperlink r:id="rId22" w:tgtFrame="_blank" w:history="1">
+        <w:r>
+          <w:rPr>
+            <w:rStyle w:val="Hyperlink"/>
+            <w:sz w:val="24"/>
+          </w:rPr>
+          <w:t>Individual Files</w:t>
+        </w:r>
+      </w:hyperlink>
+      <w:r>
+        <w:rPr>
+          <w:sz w:val="24"/>
+        </w:rPr>
+        <w:t>)</w:t>
+      </w:r>
+    </w:p>
+    <w:p>
+      <w:pPr>
+        <w:numPr>
+          <w:ilvl w:val="0"/>
+          <w:numId w:val="17"/>
+        </w:numPr>
+        <w:rPr>
+          <w:sz w:val="24"/>
+        </w:rPr>
+      </w:pPr>
+      <w:hyperlink r:id="rId23" w:history="1">
+        <w:r>
+          <w:rPr>
+            <w:rStyle w:val="Hyperlink"/>
+            <w:sz w:val="24"/>
+          </w:rPr>
+          <w:t>Free Textbook</w:t>
+        </w:r>
+      </w:hyperlink>
+    </w:p>
+    <w:p>
+      <w:pPr>
+        <w:numPr>
+          <w:ilvl w:val="0"/>
+          <w:numId w:val="17"/>
+        </w:numPr>
+        <w:rPr>
+          <w:sz w:val="24"/>
+        </w:rPr>
+      </w:pPr>
+      <w:r>
+        <w:rPr>
+          <w:sz w:val="24"/>
+        </w:rPr>
+        <w:t>All the course content and autograder software is available on </w:t>
+      </w:r>
+      <w:hyperlink r:id="rId24" w:tgtFrame="_blank" w:history="1">
+        <w:r>
+          <w:rPr>
+            <w:rStyle w:val="Hyperlink"/>
+            <w:sz w:val="24"/>
+          </w:rPr>
+          <w:t>Github</w:t>
+        </w:r>
+      </w:hyperlink>
+      <w:r>
+        <w:rPr>
+          <w:sz w:val="24"/>
+        </w:rPr>
+        <w:t> under a Creative Commons or Apache 2.0 license.</w:t>
+      </w:r>
+    </w:p>
+    <w:p>
+      <w:pPr>
+        <w:rPr>
+          <w:sz w:val="24"/>
+        </w:rPr>
+      </w:pPr>
+      <w:r>
+        <w:rPr>
+          <w:sz w:val="24"/>
+        </w:rPr>
+        <w:t>If you are interested in translating the book or other online materials into another language, I have provided some </w:t>
+      </w:r>
+      <w:hyperlink r:id="rId25" w:tgtFrame="_new" w:history="1">
+        <w:r>
+          <w:rPr>
+            <w:rStyle w:val="Hyperlink"/>
+            <w:sz w:val="24"/>
+          </w:rPr>
+          <w:t>instructions on how to translate this course</w:t>
+        </w:r>
+      </w:hyperlink>
+      <w:r>
+        <w:rPr>
+          <w:sz w:val="24"/>
+        </w:rPr>
+        <w:t> in my GitHub repository. If you are starting a translation, please contact me so we can coordinate our activities.</w:t>
+      </w:r>
+    </w:p>
+    <w:p>
+      <w:pPr>
+        <w:rPr>
+          <w:b/>
+          <w:bCs/>
+          <w:sz w:val="24"/>
+        </w:rPr>
+      </w:pPr>
+      <w:r>
+        <w:rPr>
+          <w:b/>
+          <w:bCs/>
+          <w:sz w:val="24"/>
+        </w:rPr>
+        <w:t>Audio Archive</w:t>
+      </w:r>
+    </w:p>
+    <w:p>
+      <w:pPr>
+        <w:rPr>
+          <w:sz w:val="24"/>
+        </w:rPr>
+      </w:pPr>
+      <w:r>
+        <w:rPr>
+          <w:sz w:val="24"/>
+        </w:rPr>
+        <w:t>Here is an archive of the </w:t>
+      </w:r>
+      <w:hyperlink r:id="rId26" w:tgtFrame="_blank" w:history="1">
+        <w:r>
+          <w:rPr>
+            <w:rStyle w:val="Hyperlink"/>
+            <w:sz w:val="24"/>
+          </w:rPr>
+          <w:t>live lecture recordings</w:t>
+        </w:r>
+      </w:hyperlink>
+      <w:r>
+        <w:rPr>
+          <w:sz w:val="24"/>
+        </w:rPr>
+        <w:t> from SI502 as taught on campus at the UM School of Information Fall 2015.</w:t>
+      </w:r>
+    </w:p>
+    <w:p>
+      <w:pPr>
+        <w:rPr>
+          <w:sz w:val="24"/>
+        </w:rPr>
+      </w:pPr>
+    </w:p>
+    <w:p>
+      <w:pPr>
+        <w:rPr>
+          <w:b/>
+          <w:bCs/>
+          <w:sz w:val="24"/>
+        </w:rPr>
+      </w:pPr>
+      <w:r>
+        <w:rPr>
+          <w:b/>
+          <w:bCs/>
+          <w:sz w:val="24"/>
+        </w:rPr>
+        <w:t>Python for Everybody</w:t>
+      </w:r>
+    </w:p>
+    <w:p>
+      <w:pPr>
+        <w:rPr>
+          <w:sz w:val="24"/>
+        </w:rPr>
+      </w:pPr>
+      <w:r>
+        <w:rPr>
+          <w:sz w:val="24"/>
+        </w:rPr>
+        <w:t>The goal of this book is to provide an Informatics-oriented introduction to programming. The primary difference between a computer science approach and the Informatics approach taken in this book is a greater focus on using Python to solve data analysis problems common in the world of Informatics.</w:t>
+      </w:r>
+    </w:p>
+    <w:p>
+      <w:pPr>
+        <w:rPr>
+          <w:sz w:val="24"/>
+        </w:rPr>
+      </w:pPr>
+      <w:r>
+        <w:rPr>
+          <w:sz w:val="24"/>
+        </w:rPr>
+        <w:t>The sample code and data files for the book is here: </w:t>
+      </w:r>
+      <w:hyperlink r:id="rId27" w:tgtFrame="_blank" w:history="1">
+        <w:r>
+          <w:rPr>
+            <w:rStyle w:val="Hyperlink"/>
+            <w:sz w:val="24"/>
+          </w:rPr>
+          <w:t>Code Samples</w:t>
+        </w:r>
+      </w:hyperlink>
+      <w:r>
+        <w:rPr>
+          <w:sz w:val="24"/>
+        </w:rPr>
+        <w:t>.</w:t>
+      </w:r>
+    </w:p>
+    <w:p>
+      <w:pPr>
+        <w:rPr>
+          <w:sz w:val="24"/>
+        </w:rPr>
+      </w:pPr>
+      <w:hyperlink r:id="rId28" w:history="1">
+        <w:r>
+          <w:rPr>
+            <w:rStyle w:val="Hyperlink"/>
+            <w:b/>
+            <w:bCs/>
+            <w:sz w:val="24"/>
+          </w:rPr>
+          <w:t>Other courses / web sites using this book</w:t>
+        </w:r>
+      </w:hyperlink>
+    </w:p>
+    <w:p>
+      <w:pPr>
+        <w:rPr>
+          <w:sz w:val="24"/>
+        </w:rPr>
+      </w:pPr>
+      <w:r>
+        <w:rPr>
+          <w:sz w:val="24"/>
+        </w:rPr>
+        <w:t>Book translations:</w:t>
+      </w:r>
+    </w:p>
+    <w:p>
+      <w:pPr>
+        <w:numPr>
+          <w:ilvl w:val="0"/>
+          <w:numId w:val="18"/>
+        </w:numPr>
+        <w:rPr>
+          <w:sz w:val="24"/>
+        </w:rPr>
+      </w:pPr>
+      <w:r>
+        <w:rPr>
+          <w:sz w:val="24"/>
+        </w:rPr>
+        <w:t>English - </w:t>
+      </w:r>
+      <w:hyperlink r:id="rId29" w:tgtFrame="_blank" w:history="1">
+        <w:r>
+          <w:rPr>
+            <w:rStyle w:val="Hyperlink"/>
+            <w:sz w:val="24"/>
+          </w:rPr>
+          <w:t>Python for Everbody: Exploring Data in Python3</w:t>
+        </w:r>
+      </w:hyperlink>
+    </w:p>
+    <w:p>
+      <w:pPr>
+        <w:numPr>
+          <w:ilvl w:val="1"/>
+          <w:numId w:val="18"/>
+        </w:numPr>
+        <w:rPr>
+          <w:sz w:val="24"/>
+        </w:rPr>
+      </w:pPr>
+      <w:r>
+        <w:rPr>
+          <w:sz w:val="24"/>
+        </w:rPr>
+        <w:t>Printed book on </w:t>
+      </w:r>
+      <w:hyperlink r:id="rId30" w:tgtFrame="_blank" w:history="1">
+        <w:r>
+          <w:rPr>
+            <w:rStyle w:val="Hyperlink"/>
+            <w:sz w:val="24"/>
+          </w:rPr>
+          <w:t>Amazon India</w:t>
+        </w:r>
+      </w:hyperlink>
+      <w:r>
+        <w:rPr>
+          <w:sz w:val="24"/>
+        </w:rPr>
+        <w:t> (low-cost shipping within India thanks to </w:t>
+      </w:r>
+      <w:hyperlink r:id="rId31" w:tgtFrame="_blank" w:history="1">
+        <w:r>
+          <w:rPr>
+            <w:rStyle w:val="Hyperlink"/>
+            <w:sz w:val="24"/>
+          </w:rPr>
+          <w:t>Shroff Publishing</w:t>
+        </w:r>
+      </w:hyperlink>
+      <w:r>
+        <w:rPr>
+          <w:sz w:val="24"/>
+        </w:rPr>
+        <w:t>)</w:t>
+      </w:r>
+    </w:p>
+    <w:p>
+      <w:pPr>
+        <w:numPr>
+          <w:ilvl w:val="1"/>
+          <w:numId w:val="18"/>
+        </w:numPr>
+        <w:rPr>
+          <w:sz w:val="24"/>
+        </w:rPr>
+      </w:pPr>
+      <w:hyperlink r:id="rId32" w:tgtFrame="_blank" w:history="1">
+        <w:r>
+          <w:rPr>
+            <w:rStyle w:val="Hyperlink"/>
+            <w:sz w:val="24"/>
+          </w:rPr>
+          <w:t>Kindle edition</w:t>
+        </w:r>
+      </w:hyperlink>
+      <w:r>
+        <w:rPr>
+          <w:sz w:val="24"/>
+        </w:rPr>
+        <w:t> of the book</w:t>
+      </w:r>
+    </w:p>
+    <w:p>
+      <w:pPr>
+        <w:numPr>
+          <w:ilvl w:val="1"/>
+          <w:numId w:val="18"/>
+        </w:numPr>
+        <w:rPr>
+          <w:sz w:val="24"/>
+        </w:rPr>
+      </w:pPr>
+      <w:r>
+        <w:rPr>
+          <w:sz w:val="24"/>
+        </w:rPr>
+        <w:lastRenderedPageBreak/>
+        <w:t>Free: </w:t>
+      </w:r>
+      <w:hyperlink r:id="rId33" w:tgtFrame="_blank" w:history="1">
+        <w:r>
+          <w:rPr>
+            <w:rStyle w:val="Hyperlink"/>
+            <w:sz w:val="24"/>
+          </w:rPr>
+          <w:t>PDF</w:t>
+        </w:r>
+      </w:hyperlink>
+      <w:r>
+        <w:rPr>
+          <w:sz w:val="24"/>
+        </w:rPr>
+        <w:t>, </w:t>
+      </w:r>
+      <w:hyperlink r:id="rId34" w:history="1">
+        <w:r>
+          <w:rPr>
+            <w:rStyle w:val="Hyperlink"/>
+            <w:sz w:val="24"/>
+          </w:rPr>
+          <w:t>HTML</w:t>
+        </w:r>
+      </w:hyperlink>
+      <w:r>
+        <w:rPr>
+          <w:sz w:val="24"/>
+        </w:rPr>
+        <w:t>, </w:t>
+      </w:r>
+      <w:hyperlink r:id="rId35" w:tgtFrame="_blank" w:history="1">
+        <w:r>
+          <w:rPr>
+            <w:rStyle w:val="Hyperlink"/>
+            <w:sz w:val="24"/>
+          </w:rPr>
+          <w:t>EPUB</w:t>
+        </w:r>
+      </w:hyperlink>
+    </w:p>
+    <w:p>
+      <w:pPr>
+        <w:numPr>
+          <w:ilvl w:val="1"/>
+          <w:numId w:val="18"/>
+        </w:numPr>
+        <w:rPr>
+          <w:sz w:val="24"/>
+        </w:rPr>
+      </w:pPr>
+      <w:hyperlink r:id="rId36" w:tgtFrame="_blank" w:history="1">
+        <w:r>
+          <w:rPr>
+            <w:rStyle w:val="Hyperlink"/>
+            <w:sz w:val="24"/>
+          </w:rPr>
+          <w:t>HTML with examples in Jupyter Notebooks from LibreTexts.org</w:t>
+        </w:r>
+      </w:hyperlink>
+    </w:p>
+    <w:p>
+      <w:pPr>
+        <w:numPr>
+          <w:ilvl w:val="1"/>
+          <w:numId w:val="18"/>
+        </w:numPr>
+        <w:rPr>
+          <w:sz w:val="24"/>
+        </w:rPr>
+      </w:pPr>
+      <w:hyperlink r:id="rId37" w:tgtFrame="_blank" w:history="1">
+        <w:r>
+          <w:rPr>
+            <w:rStyle w:val="Hyperlink"/>
+            <w:sz w:val="24"/>
+          </w:rPr>
+          <w:t>Interactive HTML from Trinket.io</w:t>
+        </w:r>
+      </w:hyperlink>
+    </w:p>
+    <w:p>
+      <w:pPr>
+        <w:numPr>
+          <w:ilvl w:val="0"/>
+          <w:numId w:val="18"/>
+        </w:numPr>
+        <w:rPr>
+          <w:sz w:val="24"/>
+        </w:rPr>
+      </w:pPr>
+      <w:r>
+        <w:rPr>
+          <w:sz w:val="24"/>
+        </w:rPr>
+        <w:t>Spanish - </w:t>
+      </w:r>
+      <w:hyperlink r:id="rId38" w:tgtFrame="_blank" w:history="1">
+        <w:r>
+          <w:rPr>
+            <w:rStyle w:val="Hyperlink"/>
+            <w:sz w:val="24"/>
+          </w:rPr>
+          <w:t>Python para todos: Explorando la información con Python 3</w:t>
+        </w:r>
+      </w:hyperlink>
+    </w:p>
+    <w:p>
+      <w:pPr>
+        <w:numPr>
+          <w:ilvl w:val="1"/>
+          <w:numId w:val="18"/>
+        </w:numPr>
+        <w:rPr>
+          <w:sz w:val="24"/>
+        </w:rPr>
+      </w:pPr>
+      <w:r>
+        <w:rPr>
+          <w:sz w:val="24"/>
+        </w:rPr>
+        <w:t>Translated book, autograders, resources, and web site at </w:t>
+      </w:r>
+      <w:hyperlink r:id="rId39" w:history="1">
+        <w:r>
+          <w:rPr>
+            <w:rStyle w:val="Hyperlink"/>
+            <w:sz w:val="24"/>
+          </w:rPr>
+          <w:t>https://es.py4e.com</w:t>
+        </w:r>
+      </w:hyperlink>
+    </w:p>
+    <w:p>
+      <w:pPr>
+        <w:numPr>
+          <w:ilvl w:val="1"/>
+          <w:numId w:val="18"/>
+        </w:numPr>
+        <w:rPr>
+          <w:sz w:val="24"/>
+        </w:rPr>
+      </w:pPr>
+      <w:hyperlink r:id="rId40" w:tgtFrame="_blank" w:history="1">
+        <w:r>
+          <w:rPr>
+            <w:rStyle w:val="Hyperlink"/>
+            <w:sz w:val="24"/>
+          </w:rPr>
+          <w:t>Github repo</w:t>
+        </w:r>
+      </w:hyperlink>
+      <w:r>
+        <w:rPr>
+          <w:sz w:val="24"/>
+        </w:rPr>
+        <w:t> - Contributors: </w:t>
+      </w:r>
+      <w:hyperlink r:id="rId41" w:tgtFrame="_blank" w:history="1">
+        <w:r>
+          <w:rPr>
+            <w:rStyle w:val="Hyperlink"/>
+            <w:sz w:val="24"/>
+          </w:rPr>
+          <w:t>Juan Carlos Perez Castellanos</w:t>
+        </w:r>
+      </w:hyperlink>
+      <w:r>
+        <w:rPr>
+          <w:sz w:val="24"/>
+        </w:rPr>
+        <w:t>, </w:t>
+      </w:r>
+      <w:hyperlink r:id="rId42" w:tgtFrame="_blank" w:history="1">
+        <w:r>
+          <w:rPr>
+            <w:rStyle w:val="Hyperlink"/>
+            <w:sz w:val="24"/>
+          </w:rPr>
+          <w:t>Juan Dougnac</w:t>
+        </w:r>
+      </w:hyperlink>
+      <w:r>
+        <w:rPr>
+          <w:sz w:val="24"/>
+        </w:rPr>
+        <w:t>, </w:t>
+      </w:r>
+      <w:hyperlink r:id="rId43" w:tgtFrame="_blank" w:history="1">
+        <w:r>
+          <w:rPr>
+            <w:rStyle w:val="Hyperlink"/>
+            <w:sz w:val="24"/>
+          </w:rPr>
+          <w:t>Daniel Merino Echeverría</w:t>
+        </w:r>
+      </w:hyperlink>
+      <w:r>
+        <w:rPr>
+          <w:sz w:val="24"/>
+        </w:rPr>
+        <w:t>, Jaime Bermeo Ramírez and </w:t>
+      </w:r>
+      <w:hyperlink r:id="rId44" w:tgtFrame="_new" w:history="1">
+        <w:r>
+          <w:rPr>
+            <w:rStyle w:val="Hyperlink"/>
+            <w:sz w:val="24"/>
+          </w:rPr>
+          <w:t>Fernando Tardío</w:t>
+        </w:r>
+      </w:hyperlink>
+      <w:r>
+        <w:rPr>
+          <w:sz w:val="24"/>
+        </w:rPr>
+        <w:t>.</w:t>
+      </w:r>
+    </w:p>
+    <w:p>
+      <w:pPr>
+        <w:numPr>
+          <w:ilvl w:val="0"/>
+          <w:numId w:val="18"/>
+        </w:numPr>
+        <w:rPr>
+          <w:sz w:val="24"/>
+        </w:rPr>
+      </w:pPr>
+      <w:r>
+        <w:rPr>
+          <w:sz w:val="24"/>
+        </w:rPr>
+        <w:t>Italian </w:t>
+      </w:r>
+      <w:hyperlink r:id="rId45" w:tgtFrame="_blank" w:history="1">
+        <w:r>
+          <w:rPr>
+            <w:rStyle w:val="Hyperlink"/>
+            <w:sz w:val="24"/>
+          </w:rPr>
+          <w:t>Python per tutti: Esplorare dati con Python3</w:t>
+        </w:r>
+      </w:hyperlink>
+    </w:p>
+    <w:p>
+      <w:pPr>
+        <w:numPr>
+          <w:ilvl w:val="1"/>
+          <w:numId w:val="18"/>
+        </w:numPr>
+        <w:rPr>
+          <w:sz w:val="24"/>
+        </w:rPr>
+      </w:pPr>
+      <w:r>
+        <w:rPr>
+          <w:sz w:val="24"/>
+        </w:rPr>
+        <w:t>Free </w:t>
+      </w:r>
+      <w:hyperlink r:id="rId46" w:tgtFrame="_blank" w:history="1">
+        <w:r>
+          <w:rPr>
+            <w:rStyle w:val="Hyperlink"/>
+            <w:sz w:val="24"/>
+          </w:rPr>
+          <w:t>PDF</w:t>
+        </w:r>
+      </w:hyperlink>
+      <w:r>
+        <w:rPr>
+          <w:sz w:val="24"/>
+        </w:rPr>
+        <w:t>, </w:t>
+      </w:r>
+      <w:hyperlink r:id="rId47" w:tgtFrame="_blank" w:history="1">
+        <w:r>
+          <w:rPr>
+            <w:rStyle w:val="Hyperlink"/>
+            <w:sz w:val="24"/>
+          </w:rPr>
+          <w:t>EPUB</w:t>
+        </w:r>
+      </w:hyperlink>
+    </w:p>
+    <w:p>
+      <w:pPr>
+        <w:numPr>
+          <w:ilvl w:val="1"/>
+          <w:numId w:val="18"/>
+        </w:numPr>
+        <w:rPr>
+          <w:sz w:val="24"/>
+        </w:rPr>
+      </w:pPr>
+      <w:hyperlink r:id="rId48" w:tgtFrame="_blank" w:history="1">
+        <w:r>
+          <w:rPr>
+            <w:rStyle w:val="Hyperlink"/>
+            <w:sz w:val="24"/>
+          </w:rPr>
+          <w:t>Book source on github</w:t>
+        </w:r>
+      </w:hyperlink>
+      <w:r>
+        <w:rPr>
+          <w:sz w:val="24"/>
+        </w:rPr>
+        <w:t>, (Thanks to </w:t>
+      </w:r>
+      <w:hyperlink r:id="rId49" w:tgtFrame="_blank" w:history="1">
+        <w:r>
+          <w:rPr>
+            <w:rStyle w:val="Hyperlink"/>
+            <w:sz w:val="24"/>
+          </w:rPr>
+          <w:t>Alessandro Rossetti</w:t>
+        </w:r>
+      </w:hyperlink>
+      <w:r>
+        <w:rPr>
+          <w:sz w:val="24"/>
+        </w:rPr>
+        <w:t> and </w:t>
+      </w:r>
+      <w:hyperlink r:id="rId50" w:tgtFrame="_blank" w:history="1">
+        <w:r>
+          <w:rPr>
+            <w:rStyle w:val="Hyperlink"/>
+            <w:sz w:val="24"/>
+          </w:rPr>
+          <w:t>Vittore Zen</w:t>
+        </w:r>
+      </w:hyperlink>
+      <w:r>
+        <w:rPr>
+          <w:sz w:val="24"/>
+        </w:rPr>
+        <w:t>)</w:t>
+      </w:r>
+    </w:p>
+    <w:p>
+      <w:pPr>
+        <w:numPr>
+          <w:ilvl w:val="0"/>
+          <w:numId w:val="18"/>
+        </w:numPr>
+        <w:rPr>
+          <w:sz w:val="24"/>
+        </w:rPr>
+      </w:pPr>
+      <w:r>
+        <w:rPr>
+          <w:sz w:val="24"/>
+        </w:rPr>
+        <w:t>Portuguese - </w:t>
+      </w:r>
+      <w:hyperlink r:id="rId51" w:tgtFrame="_blank" w:history="1">
+        <w:r>
+          <w:rPr>
+            <w:rStyle w:val="Hyperlink"/>
+            <w:sz w:val="24"/>
+          </w:rPr>
+          <w:t>Python Para Todos: Explorando Dados com Python 3</w:t>
+        </w:r>
+      </w:hyperlink>
+    </w:p>
+    <w:p>
+      <w:pPr>
+        <w:numPr>
+          <w:ilvl w:val="1"/>
+          <w:numId w:val="18"/>
+        </w:numPr>
+        <w:rPr>
+          <w:sz w:val="24"/>
+        </w:rPr>
+      </w:pPr>
+      <w:r>
+        <w:rPr>
+          <w:sz w:val="24"/>
+        </w:rPr>
+        <w:t>Free: </w:t>
+      </w:r>
+      <w:hyperlink r:id="rId52" w:tgtFrame="_blank" w:history="1">
+        <w:r>
+          <w:rPr>
+            <w:rStyle w:val="Hyperlink"/>
+            <w:sz w:val="24"/>
+          </w:rPr>
+          <w:t>PDF</w:t>
+        </w:r>
+      </w:hyperlink>
+      <w:r>
+        <w:rPr>
+          <w:sz w:val="24"/>
+        </w:rPr>
+        <w:t>, </w:t>
+      </w:r>
+      <w:hyperlink r:id="rId53" w:tgtFrame="_blank" w:history="1">
+        <w:r>
+          <w:rPr>
+            <w:rStyle w:val="Hyperlink"/>
+            <w:sz w:val="24"/>
+          </w:rPr>
+          <w:t>EPUB</w:t>
+        </w:r>
+      </w:hyperlink>
+    </w:p>
+    <w:p>
+      <w:pPr>
+        <w:numPr>
+          <w:ilvl w:val="1"/>
+          <w:numId w:val="18"/>
+        </w:numPr>
+        <w:rPr>
+          <w:sz w:val="24"/>
+        </w:rPr>
+      </w:pPr>
+      <w:hyperlink r:id="rId54" w:tgtFrame="_blank" w:history="1">
+        <w:r>
+          <w:rPr>
+            <w:rStyle w:val="Hyperlink"/>
+            <w:sz w:val="24"/>
+          </w:rPr>
+          <w:t>Book source on github</w:t>
+        </w:r>
+      </w:hyperlink>
+      <w:r>
+        <w:rPr>
+          <w:sz w:val="24"/>
+        </w:rPr>
+        <w:t> and </w:t>
+      </w:r>
+      <w:hyperlink r:id="rId55" w:tgtFrame="_blank" w:history="1">
+        <w:r>
+          <w:rPr>
+            <w:rStyle w:val="Hyperlink"/>
+            <w:sz w:val="24"/>
+          </w:rPr>
+          <w:t>translation team</w:t>
+        </w:r>
+      </w:hyperlink>
+      <w:r>
+        <w:rPr>
+          <w:sz w:val="24"/>
+        </w:rPr>
+        <w:t> (Thanks to </w:t>
+      </w:r>
+      <w:hyperlink r:id="rId56" w:tgtFrame="_blank" w:history="1">
+        <w:r>
+          <w:rPr>
+            <w:rStyle w:val="Hyperlink"/>
+            <w:sz w:val="24"/>
+          </w:rPr>
+          <w:t>Yuri Loia de Medeiros</w:t>
+        </w:r>
+      </w:hyperlink>
+      <w:r>
+        <w:rPr>
+          <w:sz w:val="24"/>
+        </w:rPr>
+        <w:t>).</w:t>
+      </w:r>
+    </w:p>
+    <w:p>
+      <w:pPr>
+        <w:numPr>
+          <w:ilvl w:val="0"/>
+          <w:numId w:val="18"/>
+        </w:numPr>
+        <w:rPr>
+          <w:sz w:val="24"/>
+        </w:rPr>
+      </w:pPr>
+      <w:r>
+        <w:rPr>
+          <w:sz w:val="24"/>
+        </w:rPr>
+        <w:t>Polish - </w:t>
+      </w:r>
+      <w:hyperlink r:id="rId57" w:tgtFrame="_blank" w:history="1">
+        <w:r>
+          <w:rPr>
+            <w:rStyle w:val="Hyperlink"/>
+            <w:sz w:val="24"/>
+          </w:rPr>
+          <w:t>Python dla wszystkich: Odkrywanie danych z Python 3</w:t>
+        </w:r>
+      </w:hyperlink>
+      <w:r>
+        <w:rPr>
+          <w:sz w:val="24"/>
+        </w:rPr>
+        <w:t> (</w:t>
+      </w:r>
+      <w:hyperlink r:id="rId58" w:tgtFrame="_blank" w:history="1">
+        <w:r>
+          <w:rPr>
+            <w:rStyle w:val="Hyperlink"/>
+            <w:sz w:val="24"/>
+          </w:rPr>
+          <w:t>from Amazon.pl</w:t>
+        </w:r>
+      </w:hyperlink>
+      <w:r>
+        <w:rPr>
+          <w:sz w:val="24"/>
+        </w:rPr>
+        <w:t> and </w:t>
+      </w:r>
+      <w:hyperlink r:id="rId59" w:tgtFrame="_blank" w:history="1">
+        <w:r>
+          <w:rPr>
+            <w:rStyle w:val="Hyperlink"/>
+            <w:sz w:val="24"/>
+          </w:rPr>
+          <w:t>from Amazon.de</w:t>
+        </w:r>
+      </w:hyperlink>
+      <w:r>
+        <w:rPr>
+          <w:sz w:val="24"/>
+        </w:rPr>
+        <w:t>)</w:t>
+      </w:r>
+    </w:p>
+    <w:p>
+      <w:pPr>
+        <w:numPr>
+          <w:ilvl w:val="1"/>
+          <w:numId w:val="18"/>
+        </w:numPr>
+        <w:rPr>
+          <w:sz w:val="24"/>
+        </w:rPr>
+      </w:pPr>
+      <w:hyperlink r:id="rId60" w:tgtFrame="blank" w:history="1">
+        <w:r>
+          <w:rPr>
+            <w:rStyle w:val="Hyperlink"/>
+            <w:sz w:val="24"/>
+          </w:rPr>
+          <w:t>Polish verson of web site - py4e.pl</w:t>
+        </w:r>
+      </w:hyperlink>
+    </w:p>
+    <w:p>
+      <w:pPr>
+        <w:numPr>
+          <w:ilvl w:val="1"/>
+          <w:numId w:val="18"/>
+        </w:numPr>
+        <w:rPr>
+          <w:sz w:val="24"/>
+        </w:rPr>
+      </w:pPr>
+      <w:hyperlink r:id="rId61" w:history="1">
+        <w:r>
+          <w:rPr>
+            <w:rStyle w:val="Hyperlink"/>
+            <w:sz w:val="24"/>
+          </w:rPr>
+          <w:t>HTML</w:t>
+        </w:r>
+      </w:hyperlink>
+      <w:r>
+        <w:rPr>
+          <w:sz w:val="24"/>
+        </w:rPr>
+        <w:t>, </w:t>
+      </w:r>
+      <w:hyperlink r:id="rId62" w:tgtFrame="_blank" w:history="1">
+        <w:r>
+          <w:rPr>
+            <w:rStyle w:val="Hyperlink"/>
+            <w:sz w:val="24"/>
+          </w:rPr>
+          <w:t>PDF (format A4)</w:t>
+        </w:r>
+      </w:hyperlink>
+      <w:r>
+        <w:rPr>
+          <w:sz w:val="24"/>
+        </w:rPr>
+        <w:t>, </w:t>
+      </w:r>
+      <w:hyperlink r:id="rId63" w:tgtFrame="_blank" w:history="1">
+        <w:r>
+          <w:rPr>
+            <w:rStyle w:val="Hyperlink"/>
+            <w:sz w:val="24"/>
+          </w:rPr>
+          <w:t>PDF (format for print)</w:t>
+        </w:r>
+      </w:hyperlink>
+      <w:r>
+        <w:rPr>
+          <w:sz w:val="24"/>
+        </w:rPr>
+        <w:t>, </w:t>
+      </w:r>
+      <w:hyperlink r:id="rId64" w:tgtFrame="_blank" w:history="1">
+        <w:r>
+          <w:rPr>
+            <w:rStyle w:val="Hyperlink"/>
+            <w:sz w:val="24"/>
+          </w:rPr>
+          <w:t>EPUB</w:t>
+        </w:r>
+      </w:hyperlink>
+      <w:r>
+        <w:rPr>
+          <w:sz w:val="24"/>
+        </w:rPr>
+        <w:t>, </w:t>
+      </w:r>
+      <w:hyperlink r:id="rId65" w:tgtFrame="_blank" w:history="1">
+        <w:r>
+          <w:rPr>
+            <w:rStyle w:val="Hyperlink"/>
+            <w:sz w:val="24"/>
+          </w:rPr>
+          <w:t>MOBI</w:t>
+        </w:r>
+      </w:hyperlink>
+    </w:p>
+    <w:p>
+      <w:pPr>
+        <w:numPr>
+          <w:ilvl w:val="1"/>
+          <w:numId w:val="18"/>
+        </w:numPr>
+        <w:rPr>
+          <w:sz w:val="24"/>
+        </w:rPr>
+      </w:pPr>
+      <w:hyperlink r:id="rId66" w:tgtFrame="_blank" w:history="1">
+        <w:r>
+          <w:rPr>
+            <w:rStyle w:val="Hyperlink"/>
+            <w:sz w:val="24"/>
+          </w:rPr>
+          <w:t>Github Repository</w:t>
+        </w:r>
+      </w:hyperlink>
+    </w:p>
+    <w:p>
+      <w:pPr>
+        <w:numPr>
+          <w:ilvl w:val="1"/>
+          <w:numId w:val="18"/>
+        </w:numPr>
+        <w:rPr>
+          <w:sz w:val="24"/>
+        </w:rPr>
+      </w:pPr>
+      <w:r>
+        <w:rPr>
+          <w:sz w:val="24"/>
+        </w:rPr>
+        <w:t>Contributors: </w:t>
+      </w:r>
+      <w:hyperlink r:id="rId67" w:tgtFrame="_blank" w:history="1">
+        <w:r>
+          <w:rPr>
+            <w:rStyle w:val="Hyperlink"/>
+            <w:sz w:val="24"/>
+          </w:rPr>
+          <w:t>Andrzej Wójtowicz</w:t>
+        </w:r>
+      </w:hyperlink>
+      <w:r>
+        <w:rPr>
+          <w:sz w:val="24"/>
+        </w:rPr>
+        <w:t> (Adam Mickiewicz University in Poznań, Poland)</w:t>
+      </w:r>
+    </w:p>
+    <w:p>
+      <w:pPr>
+        <w:numPr>
+          <w:ilvl w:val="0"/>
+          <w:numId w:val="18"/>
+        </w:numPr>
+        <w:rPr>
+          <w:sz w:val="24"/>
+        </w:rPr>
+      </w:pPr>
+      <w:r>
+        <w:rPr>
+          <w:sz w:val="24"/>
+        </w:rPr>
+        <w:t>Greek</w:t>
+      </w:r>
+    </w:p>
+    <w:p>
+      <w:pPr>
+        <w:numPr>
+          <w:ilvl w:val="1"/>
+          <w:numId w:val="18"/>
+        </w:numPr>
+        <w:rPr>
+          <w:sz w:val="24"/>
+        </w:rPr>
+      </w:pPr>
+      <w:hyperlink r:id="rId68" w:history="1">
+        <w:r>
+          <w:rPr>
+            <w:rStyle w:val="Hyperlink"/>
+            <w:sz w:val="24"/>
+          </w:rPr>
+          <w:t>Greek version of the web site - gr.py4e.com</w:t>
+        </w:r>
+      </w:hyperlink>
+    </w:p>
+    <w:p>
+      <w:pPr>
+        <w:numPr>
+          <w:ilvl w:val="1"/>
+          <w:numId w:val="18"/>
+        </w:numPr>
+        <w:rPr>
+          <w:sz w:val="24"/>
+        </w:rPr>
+      </w:pPr>
+      <w:hyperlink r:id="rId69" w:tgtFrame="_blank" w:history="1">
+        <w:r>
+          <w:rPr>
+            <w:rStyle w:val="Hyperlink"/>
+            <w:sz w:val="24"/>
+          </w:rPr>
+          <w:t>Printed Book</w:t>
+        </w:r>
+      </w:hyperlink>
+    </w:p>
+    <w:p>
+      <w:pPr>
+        <w:numPr>
+          <w:ilvl w:val="1"/>
+          <w:numId w:val="18"/>
+        </w:numPr>
+        <w:rPr>
+          <w:sz w:val="24"/>
+        </w:rPr>
+      </w:pPr>
+      <w:r>
+        <w:rPr>
+          <w:sz w:val="24"/>
+        </w:rPr>
+        <w:t>Free PDF (in progress): PDF</w:t>
+      </w:r>
+    </w:p>
+    <w:p>
+      <w:pPr>
+        <w:numPr>
+          <w:ilvl w:val="1"/>
+          <w:numId w:val="18"/>
+        </w:numPr>
+        <w:rPr>
+          <w:sz w:val="24"/>
+        </w:rPr>
+      </w:pPr>
+      <w:hyperlink r:id="rId70" w:tgtFrame="_blank" w:history="1">
+        <w:r>
+          <w:rPr>
+            <w:rStyle w:val="Hyperlink"/>
+            <w:sz w:val="24"/>
+          </w:rPr>
+          <w:t>Github repository</w:t>
+        </w:r>
+      </w:hyperlink>
+    </w:p>
+    <w:p>
+      <w:pPr>
+        <w:numPr>
+          <w:ilvl w:val="1"/>
+          <w:numId w:val="18"/>
+        </w:numPr>
+        <w:rPr>
+          <w:sz w:val="24"/>
+        </w:rPr>
+      </w:pPr>
+      <w:r>
+        <w:rPr>
+          <w:sz w:val="24"/>
+        </w:rPr>
+        <w:t>Thanks to: </w:t>
+      </w:r>
+      <w:hyperlink r:id="rId71" w:tgtFrame="_blank" w:history="1">
+        <w:r>
+          <w:rPr>
+            <w:rStyle w:val="Hyperlink"/>
+            <w:sz w:val="24"/>
+          </w:rPr>
+          <w:t>Konstantia Kiourtidou</w:t>
+        </w:r>
+      </w:hyperlink>
+    </w:p>
+    <w:p>
+      <w:pPr>
+        <w:numPr>
+          <w:ilvl w:val="0"/>
+          <w:numId w:val="18"/>
+        </w:numPr>
+        <w:rPr>
+          <w:sz w:val="24"/>
+        </w:rPr>
+      </w:pPr>
+      <w:r>
+        <w:rPr>
+          <w:sz w:val="24"/>
+        </w:rPr>
+        <w:t>German</w:t>
+      </w:r>
+    </w:p>
+    <w:p>
+      <w:pPr>
+        <w:numPr>
+          <w:ilvl w:val="1"/>
+          <w:numId w:val="18"/>
+        </w:numPr>
+        <w:rPr>
+          <w:sz w:val="24"/>
+        </w:rPr>
+      </w:pPr>
+      <w:r>
+        <w:rPr>
+          <w:sz w:val="24"/>
+        </w:rPr>
+        <w:t>Free: </w:t>
+      </w:r>
+      <w:hyperlink r:id="rId72" w:tgtFrame="_blank" w:history="1">
+        <w:r>
+          <w:rPr>
+            <w:rStyle w:val="Hyperlink"/>
+            <w:sz w:val="24"/>
+          </w:rPr>
+          <w:t>PDF</w:t>
+        </w:r>
+      </w:hyperlink>
+      <w:r>
+        <w:rPr>
+          <w:sz w:val="24"/>
+        </w:rPr>
+        <w:t>, </w:t>
+      </w:r>
+      <w:hyperlink r:id="rId73" w:tgtFrame="_blank" w:history="1">
+        <w:r>
+          <w:rPr>
+            <w:rStyle w:val="Hyperlink"/>
+            <w:sz w:val="24"/>
+          </w:rPr>
+          <w:t>EPUB</w:t>
+        </w:r>
+      </w:hyperlink>
+    </w:p>
+    <w:p>
+      <w:pPr>
+        <w:numPr>
+          <w:ilvl w:val="0"/>
+          <w:numId w:val="18"/>
+        </w:numPr>
+        <w:rPr>
+          <w:sz w:val="24"/>
+        </w:rPr>
+      </w:pPr>
+      <w:r>
+        <w:rPr>
+          <w:sz w:val="24"/>
+        </w:rPr>
+        <w:t>Arabic</w:t>
+      </w:r>
+    </w:p>
+    <w:p>
+      <w:pPr>
+        <w:numPr>
+          <w:ilvl w:val="1"/>
+          <w:numId w:val="18"/>
+        </w:numPr>
+        <w:rPr>
+          <w:sz w:val="24"/>
+        </w:rPr>
+      </w:pPr>
+      <w:r>
+        <w:rPr>
+          <w:sz w:val="24"/>
+        </w:rPr>
+        <w:t>Free: </w:t>
+      </w:r>
+      <w:hyperlink r:id="rId74" w:tgtFrame="_blank" w:history="1">
+        <w:r>
+          <w:rPr>
+            <w:rStyle w:val="Hyperlink"/>
+            <w:sz w:val="24"/>
+          </w:rPr>
+          <w:t>PDF Book</w:t>
+        </w:r>
+      </w:hyperlink>
+    </w:p>
+    <w:p>
+      <w:pPr>
+        <w:numPr>
+          <w:ilvl w:val="1"/>
+          <w:numId w:val="18"/>
+        </w:numPr>
+        <w:rPr>
+          <w:sz w:val="24"/>
+        </w:rPr>
+      </w:pPr>
+      <w:r>
+        <w:rPr>
+          <w:sz w:val="24"/>
+        </w:rPr>
+        <w:lastRenderedPageBreak/>
+        <w:t>Translation by: </w:t>
+      </w:r>
+      <w:hyperlink r:id="rId75" w:tgtFrame="_blank" w:history="1">
+        <w:r>
+          <w:rPr>
+            <w:rStyle w:val="Hyperlink"/>
+            <w:sz w:val="24"/>
+          </w:rPr>
+          <w:t>Electronics Go</w:t>
+        </w:r>
+      </w:hyperlink>
+      <w:r>
+        <w:rPr>
+          <w:sz w:val="24"/>
+        </w:rPr>
+        <w:t> | </w:t>
+      </w:r>
+      <w:hyperlink r:id="rId76" w:tgtFrame="_blank" w:history="1">
+        <w:r>
+          <w:rPr>
+            <w:rStyle w:val="Hyperlink"/>
+            <w:sz w:val="24"/>
+          </w:rPr>
+          <w:t>Team members</w:t>
+        </w:r>
+      </w:hyperlink>
+    </w:p>
+    <w:p>
+      <w:pPr>
+        <w:numPr>
+          <w:ilvl w:val="0"/>
+          <w:numId w:val="18"/>
+        </w:numPr>
+        <w:rPr>
+          <w:sz w:val="24"/>
+        </w:rPr>
+      </w:pPr>
+      <w:r>
+        <w:rPr>
+          <w:sz w:val="24"/>
+        </w:rPr>
+        <w:t>Russian</w:t>
+      </w:r>
+    </w:p>
+    <w:p>
+      <w:pPr>
+        <w:numPr>
+          <w:ilvl w:val="1"/>
+          <w:numId w:val="18"/>
+        </w:numPr>
+        <w:rPr>
+          <w:sz w:val="24"/>
+        </w:rPr>
+      </w:pPr>
+      <w:hyperlink r:id="rId77" w:tgtFrame="_blank" w:history="1">
+        <w:r>
+          <w:rPr>
+            <w:rStyle w:val="Hyperlink"/>
+            <w:sz w:val="24"/>
+          </w:rPr>
+          <w:t>Russian versions of the slides</w:t>
+        </w:r>
+      </w:hyperlink>
+      <w:r>
+        <w:rPr>
+          <w:sz w:val="24"/>
+        </w:rPr>
+        <w:t> from </w:t>
+      </w:r>
+      <w:hyperlink r:id="rId78" w:tgtFrame="_blank" w:history="1">
+        <w:r>
+          <w:rPr>
+            <w:rStyle w:val="Hyperlink"/>
+            <w:sz w:val="24"/>
+          </w:rPr>
+          <w:t>Violetta Fomkina</w:t>
+        </w:r>
+      </w:hyperlink>
+      <w:r>
+        <w:rPr>
+          <w:sz w:val="24"/>
+        </w:rPr>
+        <w:t>.</w:t>
+      </w:r>
+    </w:p>
+    <w:p>
+      <w:pPr>
+        <w:numPr>
+          <w:ilvl w:val="0"/>
+          <w:numId w:val="18"/>
+        </w:numPr>
+        <w:rPr>
+          <w:sz w:val="24"/>
+        </w:rPr>
+      </w:pPr>
+      <w:r>
+        <w:rPr>
+          <w:sz w:val="24"/>
+        </w:rPr>
+        <w:t>Korean (commercial translation) </w:t>
+      </w:r>
+      <w:hyperlink r:id="rId79" w:tgtFrame="_blank" w:history="1">
+        <w:r>
+          <w:rPr>
+            <w:rStyle w:val="Hyperlink"/>
+            <w:rFonts w:ascii="Malgun Gothic" w:eastAsia="Malgun Gothic" w:hAnsi="Malgun Gothic" w:cs="Malgun Gothic" w:hint="eastAsia"/>
+            <w:sz w:val="24"/>
+          </w:rPr>
+          <w:t>데이터를</w:t>
+        </w:r>
+        <w:r>
+          <w:rPr>
+            <w:rStyle w:val="Hyperlink"/>
+            <w:sz w:val="24"/>
+          </w:rPr>
+          <w:t xml:space="preserve"> </w:t>
+        </w:r>
+        <w:r>
+          <w:rPr>
+            <w:rStyle w:val="Hyperlink"/>
+            <w:rFonts w:ascii="Malgun Gothic" w:eastAsia="Malgun Gothic" w:hAnsi="Malgun Gothic" w:cs="Malgun Gothic" w:hint="eastAsia"/>
+            <w:sz w:val="24"/>
+          </w:rPr>
+          <w:t>다루며</w:t>
+        </w:r>
+        <w:r>
+          <w:rPr>
+            <w:rStyle w:val="Hyperlink"/>
+            <w:sz w:val="24"/>
+          </w:rPr>
+          <w:t xml:space="preserve"> </w:t>
+        </w:r>
+        <w:r>
+          <w:rPr>
+            <w:rStyle w:val="Hyperlink"/>
+            <w:rFonts w:ascii="Malgun Gothic" w:eastAsia="Malgun Gothic" w:hAnsi="Malgun Gothic" w:cs="Malgun Gothic" w:hint="eastAsia"/>
+            <w:sz w:val="24"/>
+          </w:rPr>
+          <w:t>배우는</w:t>
+        </w:r>
+        <w:r>
+          <w:rPr>
+            <w:rStyle w:val="Hyperlink"/>
+            <w:sz w:val="24"/>
+          </w:rPr>
+          <w:t xml:space="preserve"> </w:t>
+        </w:r>
+        <w:r>
+          <w:rPr>
+            <w:rStyle w:val="Hyperlink"/>
+            <w:rFonts w:ascii="Malgun Gothic" w:eastAsia="Malgun Gothic" w:hAnsi="Malgun Gothic" w:cs="Malgun Gothic" w:hint="eastAsia"/>
+            <w:sz w:val="24"/>
+          </w:rPr>
+          <w:t>파이썬</w:t>
+        </w:r>
+      </w:hyperlink>
+    </w:p>
+    <w:p>
+      <w:pPr>
+        <w:numPr>
+          <w:ilvl w:val="0"/>
+          <w:numId w:val="18"/>
+        </w:numPr>
+        <w:rPr>
+          <w:sz w:val="24"/>
+        </w:rPr>
+      </w:pPr>
+      <w:r>
+        <w:rPr>
+          <w:sz w:val="24"/>
+        </w:rPr>
+        <w:t>Chinese - In progress</w:t>
+      </w:r>
+    </w:p>
+    <w:p>
+      <w:pPr>
+        <w:numPr>
+          <w:ilvl w:val="1"/>
+          <w:numId w:val="18"/>
+        </w:numPr>
+        <w:rPr>
+          <w:sz w:val="24"/>
+        </w:rPr>
+      </w:pPr>
+      <w:r>
+        <w:rPr>
+          <w:sz w:val="24"/>
+        </w:rPr>
+        <w:t>Free: </w:t>
+      </w:r>
+      <w:hyperlink r:id="rId80" w:tgtFrame="_blank" w:history="1">
+        <w:r>
+          <w:rPr>
+            <w:rStyle w:val="Hyperlink"/>
+            <w:sz w:val="24"/>
+          </w:rPr>
+          <w:t>PDF</w:t>
+        </w:r>
+      </w:hyperlink>
+      <w:r>
+        <w:rPr>
+          <w:sz w:val="24"/>
+        </w:rPr>
+        <w:t>, </w:t>
+      </w:r>
+      <w:hyperlink r:id="rId81" w:tgtFrame="_blank" w:history="1">
+        <w:r>
+          <w:rPr>
+            <w:rStyle w:val="Hyperlink"/>
+            <w:sz w:val="24"/>
+          </w:rPr>
+          <w:t>EPUB</w:t>
+        </w:r>
+      </w:hyperlink>
+    </w:p>
+    <w:p>
+      <w:pPr>
+        <w:numPr>
+          <w:ilvl w:val="1"/>
+          <w:numId w:val="18"/>
+        </w:numPr>
+        <w:rPr>
+          <w:sz w:val="24"/>
+        </w:rPr>
+      </w:pPr>
+      <w:hyperlink r:id="rId82" w:tgtFrame="_blank" w:history="1">
+        <w:r>
+          <w:rPr>
+            <w:rStyle w:val="Hyperlink"/>
+            <w:sz w:val="24"/>
+          </w:rPr>
+          <w:t>Book source on github</w:t>
+        </w:r>
+      </w:hyperlink>
+      <w:r>
+        <w:rPr>
+          <w:sz w:val="24"/>
+        </w:rPr>
+        <w:t> - (Thanks to Deng Luo)</w:t>
+      </w:r>
+    </w:p>
+    <w:p>
+      <w:pPr>
+        <w:numPr>
+          <w:ilvl w:val="1"/>
+          <w:numId w:val="18"/>
+        </w:numPr>
+        <w:rPr>
+          <w:sz w:val="24"/>
+        </w:rPr>
+      </w:pPr>
+      <w:r>
+        <w:rPr>
+          <w:sz w:val="24"/>
+        </w:rPr>
+        <w:t>There is an in-China copy of the videos available at </w:t>
+      </w:r>
+      <w:hyperlink r:id="rId83" w:tgtFrame="_new" w:history="1">
+        <w:r>
+          <w:rPr>
+            <w:rStyle w:val="Hyperlink"/>
+            <w:sz w:val="24"/>
+          </w:rPr>
+          <w:t>https://www.bilibili.com/video/av46649799</w:t>
+        </w:r>
+      </w:hyperlink>
+    </w:p>
+    <w:p>
+      <w:pPr>
+        <w:rPr>
+          <w:sz w:val="24"/>
+        </w:rPr>
+      </w:pPr>
+      <w:r>
+        <w:rPr>
+          <w:sz w:val="24"/>
+        </w:rPr>
+        <w:t>If you are insterested in starting a translation of the book, I have some instructions for </w:t>
+      </w:r>
+      <w:hyperlink r:id="rId84" w:tgtFrame="_blank" w:history="1">
+        <w:r>
+          <w:rPr>
+            <w:rStyle w:val="Hyperlink"/>
+            <w:sz w:val="24"/>
+          </w:rPr>
+          <w:t>getting started</w:t>
+        </w:r>
+      </w:hyperlink>
+      <w:r>
+        <w:rPr>
+          <w:sz w:val="24"/>
+        </w:rPr>
+        <w:t>.</w:t>
+      </w:r>
+    </w:p>
+    <w:p>
+      <w:pPr>
+        <w:rPr>
+          <w:sz w:val="24"/>
+        </w:rPr>
+      </w:pPr>
+      <w:r>
+        <w:rPr>
+          <w:sz w:val="24"/>
+        </w:rPr>
+        <w:t>Chapters 2-10 are heavily adapted from the open book titled: "</w:t>
+      </w:r>
+      <w:hyperlink r:id="rId85" w:tgtFrame="_blank" w:history="1">
+        <w:r>
+          <w:rPr>
+            <w:rStyle w:val="Hyperlink"/>
+            <w:sz w:val="24"/>
+          </w:rPr>
+          <w:t>Think Python: How to Think like a Computer Scientist</w:t>
+        </w:r>
+      </w:hyperlink>
+      <w:r>
+        <w:rPr>
+          <w:sz w:val="24"/>
+        </w:rPr>
+        <w:t>" by </w:t>
+      </w:r>
+      <w:hyperlink r:id="rId86" w:tgtFrame="_blank" w:history="1">
+        <w:r>
+          <w:rPr>
+            <w:rStyle w:val="Hyperlink"/>
+            <w:sz w:val="24"/>
+          </w:rPr>
+          <w:t>Allen B. Downey</w:t>
+        </w:r>
+      </w:hyperlink>
+      <w:r>
+        <w:rPr>
+          <w:sz w:val="24"/>
+        </w:rPr>
+        <w:t> and </w:t>
+      </w:r>
+      <w:hyperlink r:id="rId87" w:tgtFrame="_blank" w:history="1">
+        <w:r>
+          <w:rPr>
+            <w:rStyle w:val="Hyperlink"/>
+            <w:sz w:val="24"/>
+          </w:rPr>
+          <w:t>Jeff Elkner</w:t>
+        </w:r>
+      </w:hyperlink>
+      <w:r>
+        <w:rPr>
+          <w:sz w:val="24"/>
+        </w:rPr>
+        <w:t>. The </w:t>
+      </w:r>
+      <w:hyperlink r:id="rId88" w:history="1">
+        <w:r>
+          <w:rPr>
+            <w:rStyle w:val="Hyperlink"/>
+            <w:sz w:val="24"/>
+          </w:rPr>
+          <w:t>Python 2 version</w:t>
+        </w:r>
+      </w:hyperlink>
+      <w:r>
+        <w:rPr>
+          <w:sz w:val="24"/>
+        </w:rPr>
+        <w:t> of the book is still available.</w:t>
+      </w:r>
+    </w:p>
+    <w:p>
+      <w:pPr>
+        <w:rPr>
+          <w:sz w:val="24"/>
+        </w:rPr>
+      </w:pPr>
       <w:bookmarkStart w:id="0" w:name="_GoBack"/>
       <w:bookmarkEnd w:id="0"/>
     </w:p>
@@ -315,6 +2481,155 @@
     </w:lvl>
   </w:abstractNum>
   <w:abstractNum w:abstractNumId="2" w15:restartNumberingAfterBreak="0">
+    <w:nsid w:val="08B235AE"/>
+    <w:multiLevelType w:val="multilevel"/>
+    <w:tmpl w:val="1FBCBC7C"/>
+    <w:lvl w:ilvl="0">
+      <w:start w:val="1"/>
+      <w:numFmt w:val="bullet"/>
+      <w:lvlText w:val=""/>
+      <w:lvlJc w:val="left"/>
+      <w:pPr>
+        <w:tabs>
+          <w:tab w:val="num" w:pos="720"/>
+        </w:tabs>
+        <w:ind w:left="720" w:hanging="360"/>
+      </w:pPr>
+      <w:rPr>
+        <w:rFonts w:ascii="Symbol" w:hAnsi="Symbol" w:hint="default"/>
+        <w:sz w:val="20"/>
+      </w:rPr>
+    </w:lvl>
+    <w:lvl w:ilvl="1" w:tentative="1">
+      <w:start w:val="1"/>
+      <w:numFmt w:val="bullet"/>
+      <w:lvlText w:val="o"/>
+      <w:lvlJc w:val="left"/>
+      <w:pPr>
+        <w:tabs>
+          <w:tab w:val="num" w:pos="1440"/>
+        </w:tabs>
+        <w:ind w:left="1440" w:hanging="360"/>
+      </w:pPr>
+      <w:rPr>
+        <w:rFonts w:ascii="Courier New" w:hAnsi="Courier New" w:hint="default"/>
+        <w:sz w:val="20"/>
+      </w:rPr>
+    </w:lvl>
+    <w:lvl w:ilvl="2" w:tentative="1">
+      <w:start w:val="1"/>
+      <w:numFmt w:val="bullet"/>
+      <w:lvlText w:val=""/>
+      <w:lvlJc w:val="left"/>
+      <w:pPr>
+        <w:tabs>
+          <w:tab w:val="num" w:pos="2160"/>
+        </w:tabs>
+        <w:ind w:left="2160" w:hanging="360"/>
+      </w:pPr>
+      <w:rPr>
+        <w:rFonts w:ascii="Wingdings" w:hAnsi="Wingdings" w:hint="default"/>
+        <w:sz w:val="20"/>
+      </w:rPr>
+    </w:lvl>
+    <w:lvl w:ilvl="3" w:tentative="1">
+      <w:start w:val="1"/>
+      <w:numFmt w:val="bullet"/>
+      <w:lvlText w:val=""/>
+      <w:lvlJc w:val="left"/>
+      <w:pPr>
+        <w:tabs>
+          <w:tab w:val="num" w:pos="2880"/>
+        </w:tabs>
+        <w:ind w:left="2880" w:hanging="360"/>
+      </w:pPr>
+      <w:rPr>
+        <w:rFonts w:ascii="Wingdings" w:hAnsi="Wingdings" w:hint="default"/>
+        <w:sz w:val="20"/>
+      </w:rPr>
+    </w:lvl>
+    <w:lvl w:ilvl="4" w:tentative="1">
+      <w:start w:val="1"/>
+      <w:numFmt w:val="bullet"/>
+      <w:lvlText w:val=""/>
+      <w:lvlJc w:val="left"/>
+      <w:pPr>
+        <w:tabs>
+          <w:tab w:val="num" w:pos="3600"/>
+        </w:tabs>
+        <w:ind w:left="3600" w:hanging="360"/>
+      </w:pPr>
+      <w:rPr>
+        <w:rFonts w:ascii="Wingdings" w:hAnsi="Wingdings" w:hint="default"/>
+        <w:sz w:val="20"/>
+      </w:rPr>
+    </w:lvl>
+    <w:lvl w:ilvl="5" w:tentative="1">
+      <w:start w:val="1"/>
+      <w:numFmt w:val="bullet"/>
+      <w:lvlText w:val=""/>
+      <w:lvlJc w:val="left"/>
+      <w:pPr>
+        <w:tabs>
+          <w:tab w:val="num" w:pos="4320"/>
+        </w:tabs>
+        <w:ind w:left="4320" w:hanging="360"/>
+      </w:pPr>
+      <w:rPr>
+        <w:rFonts w:ascii="Wingdings" w:hAnsi="Wingdings" w:hint="default"/>
+        <w:sz w:val="20"/>
+      </w:rPr>
+    </w:lvl>
+    <w:lvl w:ilvl="6" w:tentative="1">
+      <w:start w:val="1"/>
+      <w:numFmt w:val="bullet"/>
+      <w:lvlText w:val=""/>
+      <w:lvlJc w:val="left"/>
+      <w:pPr>
+        <w:tabs>
+          <w:tab w:val="num" w:pos="5040"/>
+        </w:tabs>
+        <w:ind w:left="5040" w:hanging="360"/>
+      </w:pPr>
+      <w:rPr>
+        <w:rFonts w:ascii="Wingdings" w:hAnsi="Wingdings" w:hint="default"/>
+        <w:sz w:val="20"/>
+      </w:rPr>
+    </w:lvl>
+    <w:lvl w:ilvl="7" w:tentative="1">
+      <w:start w:val="1"/>
+      <w:numFmt w:val="bullet"/>
+      <w:lvlText w:val=""/>
+      <w:lvlJc w:val="left"/>
+      <w:pPr>
+        <w:tabs>
+          <w:tab w:val="num" w:pos="5760"/>
+        </w:tabs>
+        <w:ind w:left="5760" w:hanging="360"/>
+      </w:pPr>
+      <w:rPr>
+        <w:rFonts w:ascii="Wingdings" w:hAnsi="Wingdings" w:hint="default"/>
+        <w:sz w:val="20"/>
+      </w:rPr>
+    </w:lvl>
+    <w:lvl w:ilvl="8" w:tentative="1">
+      <w:start w:val="1"/>
+      <w:numFmt w:val="bullet"/>
+      <w:lvlText w:val=""/>
+      <w:lvlJc w:val="left"/>
+      <w:pPr>
+        <w:tabs>
+          <w:tab w:val="num" w:pos="6480"/>
+        </w:tabs>
+        <w:ind w:left="6480" w:hanging="360"/>
+      </w:pPr>
+      <w:rPr>
+        <w:rFonts w:ascii="Wingdings" w:hAnsi="Wingdings" w:hint="default"/>
+        <w:sz w:val="20"/>
+      </w:rPr>
+    </w:lvl>
+  </w:abstractNum>
+  <w:abstractNum w:abstractNumId="3" w15:restartNumberingAfterBreak="0">
     <w:nsid w:val="0BC534F3"/>
     <w:multiLevelType w:val="hybridMultilevel"/>
     <w:tmpl w:val="15C20B8E"/>
@@ -427,7 +2742,7 @@
       </w:rPr>
     </w:lvl>
   </w:abstractNum>
-  <w:abstractNum w:abstractNumId="3" w15:restartNumberingAfterBreak="0">
+  <w:abstractNum w:abstractNumId="4" w15:restartNumberingAfterBreak="0">
     <w:nsid w:val="0E7C5183"/>
     <w:multiLevelType w:val="hybridMultilevel"/>
     <w:tmpl w:val="9B6ABE6E"/>
@@ -540,7 +2855,7 @@
       </w:rPr>
     </w:lvl>
   </w:abstractNum>
-  <w:abstractNum w:abstractNumId="4" w15:restartNumberingAfterBreak="0">
+  <w:abstractNum w:abstractNumId="5" w15:restartNumberingAfterBreak="0">
     <w:nsid w:val="0ECA7D32"/>
     <w:multiLevelType w:val="hybridMultilevel"/>
     <w:tmpl w:val="56B24C0E"/>
@@ -653,7 +2968,7 @@
       </w:rPr>
     </w:lvl>
   </w:abstractNum>
-  <w:abstractNum w:abstractNumId="5" w15:restartNumberingAfterBreak="0">
+  <w:abstractNum w:abstractNumId="6" w15:restartNumberingAfterBreak="0">
     <w:nsid w:val="27E11CAA"/>
     <w:multiLevelType w:val="hybridMultilevel"/>
     <w:tmpl w:val="D6702B16"/>
@@ -766,7 +3081,7 @@
       </w:rPr>
     </w:lvl>
   </w:abstractNum>
-  <w:abstractNum w:abstractNumId="6" w15:restartNumberingAfterBreak="0">
+  <w:abstractNum w:abstractNumId="7" w15:restartNumberingAfterBreak="0">
     <w:nsid w:val="3F6960EB"/>
     <w:multiLevelType w:val="hybridMultilevel"/>
     <w:tmpl w:val="D9C05C32"/>
@@ -879,7 +3194,7 @@
       </w:rPr>
     </w:lvl>
   </w:abstractNum>
-  <w:abstractNum w:abstractNumId="7" w15:restartNumberingAfterBreak="0">
+  <w:abstractNum w:abstractNumId="8" w15:restartNumberingAfterBreak="0">
     <w:nsid w:val="400D71F6"/>
     <w:multiLevelType w:val="hybridMultilevel"/>
     <w:tmpl w:val="6F22F1E4"/>
@@ -992,7 +3307,156 @@
       </w:rPr>
     </w:lvl>
   </w:abstractNum>
-  <w:abstractNum w:abstractNumId="8" w15:restartNumberingAfterBreak="0">
+  <w:abstractNum w:abstractNumId="9" w15:restartNumberingAfterBreak="0">
+    <w:nsid w:val="4864680E"/>
+    <w:multiLevelType w:val="multilevel"/>
+    <w:tmpl w:val="3C4C8F64"/>
+    <w:lvl w:ilvl="0">
+      <w:start w:val="1"/>
+      <w:numFmt w:val="bullet"/>
+      <w:lvlText w:val=""/>
+      <w:lvlJc w:val="left"/>
+      <w:pPr>
+        <w:tabs>
+          <w:tab w:val="num" w:pos="720"/>
+        </w:tabs>
+        <w:ind w:left="720" w:hanging="360"/>
+      </w:pPr>
+      <w:rPr>
+        <w:rFonts w:ascii="Symbol" w:hAnsi="Symbol" w:hint="default"/>
+        <w:sz w:val="20"/>
+      </w:rPr>
+    </w:lvl>
+    <w:lvl w:ilvl="1">
+      <w:start w:val="1"/>
+      <w:numFmt w:val="bullet"/>
+      <w:lvlText w:val="o"/>
+      <w:lvlJc w:val="left"/>
+      <w:pPr>
+        <w:tabs>
+          <w:tab w:val="num" w:pos="1440"/>
+        </w:tabs>
+        <w:ind w:left="1440" w:hanging="360"/>
+      </w:pPr>
+      <w:rPr>
+        <w:rFonts w:ascii="Courier New" w:hAnsi="Courier New" w:hint="default"/>
+        <w:sz w:val="20"/>
+      </w:rPr>
+    </w:lvl>
+    <w:lvl w:ilvl="2" w:tentative="1">
+      <w:start w:val="1"/>
+      <w:numFmt w:val="bullet"/>
+      <w:lvlText w:val=""/>
+      <w:lvlJc w:val="left"/>
+      <w:pPr>
+        <w:tabs>
+          <w:tab w:val="num" w:pos="2160"/>
+        </w:tabs>
+        <w:ind w:left="2160" w:hanging="360"/>
+      </w:pPr>
+      <w:rPr>
+        <w:rFonts w:ascii="Wingdings" w:hAnsi="Wingdings" w:hint="default"/>
+        <w:sz w:val="20"/>
+      </w:rPr>
+    </w:lvl>
+    <w:lvl w:ilvl="3" w:tentative="1">
+      <w:start w:val="1"/>
+      <w:numFmt w:val="bullet"/>
+      <w:lvlText w:val=""/>
+      <w:lvlJc w:val="left"/>
+      <w:pPr>
+        <w:tabs>
+          <w:tab w:val="num" w:pos="2880"/>
+        </w:tabs>
+        <w:ind w:left="2880" w:hanging="360"/>
+      </w:pPr>
+      <w:rPr>
+        <w:rFonts w:ascii="Wingdings" w:hAnsi="Wingdings" w:hint="default"/>
+        <w:sz w:val="20"/>
+      </w:rPr>
+    </w:lvl>
+    <w:lvl w:ilvl="4" w:tentative="1">
+      <w:start w:val="1"/>
+      <w:numFmt w:val="bullet"/>
+      <w:lvlText w:val=""/>
+      <w:lvlJc w:val="left"/>
+      <w:pPr>
+        <w:tabs>
+          <w:tab w:val="num" w:pos="3600"/>
+        </w:tabs>
+        <w:ind w:left="3600" w:hanging="360"/>
+      </w:pPr>
+      <w:rPr>
+        <w:rFonts w:ascii="Wingdings" w:hAnsi="Wingdings" w:hint="default"/>
+        <w:sz w:val="20"/>
+      </w:rPr>
+    </w:lvl>
+    <w:lvl w:ilvl="5" w:tentative="1">
+      <w:start w:val="1"/>
+      <w:numFmt w:val="bullet"/>
+      <w:lvlText w:val=""/>
+      <w:lvlJc w:val="left"/>
+      <w:pPr>
+        <w:tabs>
+          <w:tab w:val="num" w:pos="4320"/>
+        </w:tabs>
+        <w:ind w:left="4320" w:hanging="360"/>
+      </w:pPr>
+      <w:rPr>
+        <w:rFonts w:ascii="Wingdings" w:hAnsi="Wingdings" w:hint="default"/>
+        <w:sz w:val="20"/>
+      </w:rPr>
+    </w:lvl>
+    <w:lvl w:ilvl="6" w:tentative="1">
+      <w:start w:val="1"/>
+      <w:numFmt w:val="bullet"/>
+      <w:lvlText w:val=""/>
+      <w:lvlJc w:val="left"/>
+      <w:pPr>
+        <w:tabs>
+          <w:tab w:val="num" w:pos="5040"/>
+        </w:tabs>
+        <w:ind w:left="5040" w:hanging="360"/>
+      </w:pPr>
+      <w:rPr>
+        <w:rFonts w:ascii="Wingdings" w:hAnsi="Wingdings" w:hint="default"/>
+        <w:sz w:val="20"/>
+      </w:rPr>
+    </w:lvl>
+    <w:lvl w:ilvl="7" w:tentative="1">
+      <w:start w:val="1"/>
+      <w:numFmt w:val="bullet"/>
+      <w:lvlText w:val=""/>
+      <w:lvlJc w:val="left"/>
+      <w:pPr>
+        <w:tabs>
+          <w:tab w:val="num" w:pos="5760"/>
+        </w:tabs>
+        <w:ind w:left="5760" w:hanging="360"/>
+      </w:pPr>
+      <w:rPr>
+        <w:rFonts w:ascii="Wingdings" w:hAnsi="Wingdings" w:hint="default"/>
+        <w:sz w:val="20"/>
+      </w:rPr>
+    </w:lvl>
+    <w:lvl w:ilvl="8" w:tentative="1">
+      <w:start w:val="1"/>
+      <w:numFmt w:val="bullet"/>
+      <w:lvlText w:val=""/>
+      <w:lvlJc w:val="left"/>
+      <w:pPr>
+        <w:tabs>
+          <w:tab w:val="num" w:pos="6480"/>
+        </w:tabs>
+        <w:ind w:left="6480" w:hanging="360"/>
+      </w:pPr>
+      <w:rPr>
+        <w:rFonts w:ascii="Wingdings" w:hAnsi="Wingdings" w:hint="default"/>
+        <w:sz w:val="20"/>
+      </w:rPr>
+    </w:lvl>
+  </w:abstractNum>
+  <w:abstractNum w:abstractNumId="10" w15:restartNumberingAfterBreak="0">
     <w:nsid w:val="48F10418"/>
     <w:multiLevelType w:val="hybridMultilevel"/>
     <w:tmpl w:val="5314A09E"/>
@@ -1105,7 +3569,7 @@
       </w:rPr>
     </w:lvl>
   </w:abstractNum>
-  <w:abstractNum w:abstractNumId="9" w15:restartNumberingAfterBreak="0">
+  <w:abstractNum w:abstractNumId="11" w15:restartNumberingAfterBreak="0">
     <w:nsid w:val="4B913DC5"/>
     <w:multiLevelType w:val="hybridMultilevel"/>
     <w:tmpl w:val="C378516E"/>
@@ -1218,7 +3682,7 @@
       </w:rPr>
     </w:lvl>
   </w:abstractNum>
-  <w:abstractNum w:abstractNumId="10" w15:restartNumberingAfterBreak="0">
+  <w:abstractNum w:abstractNumId="12" w15:restartNumberingAfterBreak="0">
     <w:nsid w:val="4C633743"/>
     <w:multiLevelType w:val="hybridMultilevel"/>
     <w:tmpl w:val="8A5C903E"/>
@@ -1331,7 +3795,7 @@
       </w:rPr>
     </w:lvl>
   </w:abstractNum>
-  <w:abstractNum w:abstractNumId="11" w15:restartNumberingAfterBreak="0">
+  <w:abstractNum w:abstractNumId="13" w15:restartNumberingAfterBreak="0">
     <w:nsid w:val="4DED3EDF"/>
     <w:multiLevelType w:val="hybridMultilevel"/>
     <w:tmpl w:val="6584E528"/>
@@ -1444,7 +3908,7 @@
       </w:rPr>
     </w:lvl>
   </w:abstractNum>
-  <w:abstractNum w:abstractNumId="12" w15:restartNumberingAfterBreak="0">
+  <w:abstractNum w:abstractNumId="14" w15:restartNumberingAfterBreak="0">
     <w:nsid w:val="6B707417"/>
     <w:multiLevelType w:val="hybridMultilevel"/>
     <w:tmpl w:val="A56EF4C0"/>
@@ -1533,7 +3997,156 @@
       </w:pPr>
     </w:lvl>
   </w:abstractNum>
-  <w:abstractNum w:abstractNumId="13" w15:restartNumberingAfterBreak="0">
+  <w:abstractNum w:abstractNumId="15" w15:restartNumberingAfterBreak="0">
+    <w:nsid w:val="71B50214"/>
+    <w:multiLevelType w:val="multilevel"/>
+    <w:tmpl w:val="DCE6DFC4"/>
+    <w:lvl w:ilvl="0">
+      <w:start w:val="1"/>
+      <w:numFmt w:val="bullet"/>
+      <w:lvlText w:val=""/>
+      <w:lvlJc w:val="left"/>
+      <w:pPr>
+        <w:tabs>
+          <w:tab w:val="num" w:pos="720"/>
+        </w:tabs>
+        <w:ind w:left="720" w:hanging="360"/>
+      </w:pPr>
+      <w:rPr>
+        <w:rFonts w:ascii="Symbol" w:hAnsi="Symbol" w:hint="default"/>
+        <w:sz w:val="20"/>
+      </w:rPr>
+    </w:lvl>
+    <w:lvl w:ilvl="1">
+      <w:start w:val="1"/>
+      <w:numFmt w:val="bullet"/>
+      <w:lvlText w:val="o"/>
+      <w:lvlJc w:val="left"/>
+      <w:pPr>
+        <w:tabs>
+          <w:tab w:val="num" w:pos="1440"/>
+        </w:tabs>
+        <w:ind w:left="1440" w:hanging="360"/>
+      </w:pPr>
+      <w:rPr>
+        <w:rFonts w:ascii="Courier New" w:hAnsi="Courier New" w:hint="default"/>
+        <w:sz w:val="20"/>
+      </w:rPr>
+    </w:lvl>
+    <w:lvl w:ilvl="2" w:tentative="1">
+      <w:start w:val="1"/>
+      <w:numFmt w:val="bullet"/>
+      <w:lvlText w:val=""/>
+      <w:lvlJc w:val="left"/>
+      <w:pPr>
+        <w:tabs>
+          <w:tab w:val="num" w:pos="2160"/>
+        </w:tabs>
+        <w:ind w:left="2160" w:hanging="360"/>
+      </w:pPr>
+      <w:rPr>
+        <w:rFonts w:ascii="Wingdings" w:hAnsi="Wingdings" w:hint="default"/>
+        <w:sz w:val="20"/>
+      </w:rPr>
+    </w:lvl>
+    <w:lvl w:ilvl="3" w:tentative="1">
+      <w:start w:val="1"/>
+      <w:numFmt w:val="bullet"/>
+      <w:lvlText w:val=""/>
+      <w:lvlJc w:val="left"/>
+      <w:pPr>
+        <w:tabs>
+          <w:tab w:val="num" w:pos="2880"/>
+        </w:tabs>
+        <w:ind w:left="2880" w:hanging="360"/>
+      </w:pPr>
+      <w:rPr>
+        <w:rFonts w:ascii="Wingdings" w:hAnsi="Wingdings" w:hint="default"/>
+        <w:sz w:val="20"/>
+      </w:rPr>
+    </w:lvl>
+    <w:lvl w:ilvl="4" w:tentative="1">
+      <w:start w:val="1"/>
+      <w:numFmt w:val="bullet"/>
+      <w:lvlText w:val=""/>
+      <w:lvlJc w:val="left"/>
+      <w:pPr>
+        <w:tabs>
+          <w:tab w:val="num" w:pos="3600"/>
+        </w:tabs>
+        <w:ind w:left="3600" w:hanging="360"/>
+      </w:pPr>
+      <w:rPr>
+        <w:rFonts w:ascii="Wingdings" w:hAnsi="Wingdings" w:hint="default"/>
+        <w:sz w:val="20"/>
+      </w:rPr>
+    </w:lvl>
+    <w:lvl w:ilvl="5" w:tentative="1">
+      <w:start w:val="1"/>
+      <w:numFmt w:val="bullet"/>
+      <w:lvlText w:val=""/>
+      <w:lvlJc w:val="left"/>
+      <w:pPr>
+        <w:tabs>
+          <w:tab w:val="num" w:pos="4320"/>
+        </w:tabs>
+        <w:ind w:left="4320" w:hanging="360"/>
+      </w:pPr>
+      <w:rPr>
+        <w:rFonts w:ascii="Wingdings" w:hAnsi="Wingdings" w:hint="default"/>
+        <w:sz w:val="20"/>
+      </w:rPr>
+    </w:lvl>
+    <w:lvl w:ilvl="6" w:tentative="1">
+      <w:start w:val="1"/>
+      <w:numFmt w:val="bullet"/>
+      <w:lvlText w:val=""/>
+      <w:lvlJc w:val="left"/>
+      <w:pPr>
+        <w:tabs>
+          <w:tab w:val="num" w:pos="5040"/>
+        </w:tabs>
+        <w:ind w:left="5040" w:hanging="360"/>
+      </w:pPr>
+      <w:rPr>
+        <w:rFonts w:ascii="Wingdings" w:hAnsi="Wingdings" w:hint="default"/>
+        <w:sz w:val="20"/>
+      </w:rPr>
+    </w:lvl>
+    <w:lvl w:ilvl="7" w:tentative="1">
+      <w:start w:val="1"/>
+      <w:numFmt w:val="bullet"/>
+      <w:lvlText w:val=""/>
+      <w:lvlJc w:val="left"/>
+      <w:pPr>
+        <w:tabs>
+          <w:tab w:val="num" w:pos="5760"/>
+        </w:tabs>
+        <w:ind w:left="5760" w:hanging="360"/>
+      </w:pPr>
+      <w:rPr>
+        <w:rFonts w:ascii="Wingdings" w:hAnsi="Wingdings" w:hint="default"/>
+        <w:sz w:val="20"/>
+      </w:rPr>
+    </w:lvl>
+    <w:lvl w:ilvl="8" w:tentative="1">
+      <w:start w:val="1"/>
+      <w:numFmt w:val="bullet"/>
+      <w:lvlText w:val=""/>
+      <w:lvlJc w:val="left"/>
+      <w:pPr>
+        <w:tabs>
+          <w:tab w:val="num" w:pos="6480"/>
+        </w:tabs>
+        <w:ind w:left="6480" w:hanging="360"/>
+      </w:pPr>
+      <w:rPr>
+        <w:rFonts w:ascii="Wingdings" w:hAnsi="Wingdings" w:hint="default"/>
+        <w:sz w:val="20"/>
+      </w:rPr>
+    </w:lvl>
+  </w:abstractNum>
+  <w:abstractNum w:abstractNumId="16" w15:restartNumberingAfterBreak="0">
     <w:nsid w:val="73B068E2"/>
     <w:multiLevelType w:val="hybridMultilevel"/>
     <w:tmpl w:val="D52E0318"/>
@@ -1646,7 +4259,7 @@
       </w:rPr>
     </w:lvl>
   </w:abstractNum>
-  <w:abstractNum w:abstractNumId="14" w15:restartNumberingAfterBreak="0">
+  <w:abstractNum w:abstractNumId="17" w15:restartNumberingAfterBreak="0">
     <w:nsid w:val="73CB0551"/>
     <w:multiLevelType w:val="hybridMultilevel"/>
     <w:tmpl w:val="5EB85710"/>
@@ -1760,10 +4373,10 @@
     </w:lvl>
   </w:abstractNum>
   <w:num w:numId="1">
-    <w:abstractNumId w:val="6"/>
+    <w:abstractNumId w:val="7"/>
   </w:num>
   <w:num w:numId="2">
-    <w:abstractNumId w:val="9"/>
+    <w:abstractNumId w:val="11"/>
   </w:num>
   <w:num w:numId="3">
     <w:abstractNumId w:val="0"/>
@@ -1772,37 +4385,46 @@
     <w:abstractNumId w:val="1"/>
   </w:num>
   <w:num w:numId="5">
+    <w:abstractNumId w:val="6"/>
+  </w:num>
+  <w:num w:numId="6">
+    <w:abstractNumId w:val="17"/>
+  </w:num>
+  <w:num w:numId="7">
+    <w:abstractNumId w:val="16"/>
+  </w:num>
+  <w:num w:numId="8">
+    <w:abstractNumId w:val="3"/>
+  </w:num>
+  <w:num w:numId="9">
+    <w:abstractNumId w:val="4"/>
+  </w:num>
+  <w:num w:numId="10">
+    <w:abstractNumId w:val="13"/>
+  </w:num>
+  <w:num w:numId="11">
+    <w:abstractNumId w:val="12"/>
+  </w:num>
+  <w:num w:numId="12">
+    <w:abstractNumId w:val="10"/>
+  </w:num>
+  <w:num w:numId="13">
     <w:abstractNumId w:val="5"/>
   </w:num>
-  <w:num w:numId="6">
+  <w:num w:numId="14">
+    <w:abstractNumId w:val="8"/>
+  </w:num>
+  <w:num w:numId="15">
     <w:abstractNumId w:val="14"/>
   </w:num>
-  <w:num w:numId="7">
-    <w:abstractNumId w:val="13"/>
-  </w:num>
-  <w:num w:numId="8">
+  <w:num w:numId="16">
     <w:abstractNumId w:val="2"/>
   </w:num>
-  <w:num w:numId="9">
-    <w:abstractNumId w:val="3"/>
+  <w:num w:numId="17">
+    <w:abstractNumId w:val="9"/>
   </w:num>
-  <w:num w:numId="10">
-    <w:abstractNumId w:val="11"/>
-  </w:num>
-  <w:num w:numId="11">
-    <w:abstractNumId w:val="10"/>
-  </w:num>
-  <w:num w:numId="12">
-    <w:abstractNumId w:val="8"/>
-  </w:num>
-  <w:num w:numId="13">
-    <w:abstractNumId w:val="4"/>
-  </w:num>
-  <w:num w:numId="14">
-    <w:abstractNumId w:val="7"/>
-  </w:num>
-  <w:num w:numId="15">
-    <w:abstractNumId w:val="12"/>
+  <w:num w:numId="18">
+    <w:abstractNumId w:val="15"/>
   </w:num>
 </w:numbering>
 </file>

</xml_diff>

<commit_message>
Working with Tuples Assignment and Dictionaries
</commit_message>
<xml_diff>
--- a/Python For Everybody.docx
+++ b/Python For Everybody.docx
@@ -2181,6 +2181,137 @@
           <w:sz w:val="24"/>
         </w:rPr>
         <w:t> of the book is still available.</w:t>
+      </w:r>
+    </w:p>
+    <w:p>
+      <w:pPr>
+        <w:rPr>
+          <w:sz w:val="24"/>
+        </w:rPr>
+      </w:pPr>
+    </w:p>
+    <w:p>
+      <w:pPr>
+        <w:rPr>
+          <w:sz w:val="24"/>
+        </w:rPr>
+      </w:pPr>
+    </w:p>
+    <w:p>
+      <w:pPr>
+        <w:rPr>
+          <w:sz w:val="24"/>
+        </w:rPr>
+      </w:pPr>
+    </w:p>
+    <w:p>
+      <w:pPr>
+        <w:rPr>
+          <w:sz w:val="24"/>
+        </w:rPr>
+      </w:pPr>
+    </w:p>
+    <w:p>
+      <w:pPr>
+        <w:rPr>
+          <w:sz w:val="24"/>
+        </w:rPr>
+      </w:pPr>
+    </w:p>
+    <w:p>
+      <w:pPr>
+        <w:rPr>
+          <w:sz w:val="24"/>
+        </w:rPr>
+      </w:pPr>
+    </w:p>
+    <w:p>
+      <w:pPr>
+        <w:rPr>
+          <w:sz w:val="24"/>
+        </w:rPr>
+      </w:pPr>
+    </w:p>
+    <w:p>
+      <w:pPr>
+        <w:rPr>
+          <w:sz w:val="24"/>
+        </w:rPr>
+      </w:pPr>
+    </w:p>
+    <w:p>
+      <w:pPr>
+        <w:rPr>
+          <w:sz w:val="24"/>
+        </w:rPr>
+      </w:pPr>
+    </w:p>
+    <w:p>
+      <w:pPr>
+        <w:rPr>
+          <w:sz w:val="24"/>
+        </w:rPr>
+      </w:pPr>
+    </w:p>
+    <w:p>
+      <w:pPr>
+        <w:rPr>
+          <w:sz w:val="24"/>
+        </w:rPr>
+      </w:pPr>
+    </w:p>
+    <w:p>
+      <w:pPr>
+        <w:rPr>
+          <w:sz w:val="24"/>
+        </w:rPr>
+      </w:pPr>
+    </w:p>
+    <w:p>
+      <w:pPr>
+        <w:rPr>
+          <w:sz w:val="24"/>
+        </w:rPr>
+      </w:pPr>
+    </w:p>
+    <w:p>
+      <w:pPr>
+        <w:rPr>
+          <w:sz w:val="24"/>
+        </w:rPr>
+      </w:pPr>
+    </w:p>
+    <w:p>
+      <w:pPr>
+        <w:rPr>
+          <w:sz w:val="24"/>
+        </w:rPr>
+      </w:pPr>
+    </w:p>
+    <w:p>
+      <w:pPr>
+        <w:rPr>
+          <w:sz w:val="24"/>
+        </w:rPr>
+      </w:pPr>
+    </w:p>
+    <w:p>
+      <w:pPr>
+        <w:jc w:val="center"/>
+        <w:rPr>
+          <w:color w:val="2E74B5" w:themeColor="accent1" w:themeShade="BF"/>
+          <w:sz w:val="52"/>
+        </w:rPr>
+      </w:pPr>
+      <w:r>
+        <w:rPr>
+          <w:b/>
+          <w:bCs/>
+          <w:color w:val="2E74B5" w:themeColor="accent1" w:themeShade="BF"/>
+          <w:sz w:val="52"/>
+        </w:rPr>
+        <w:lastRenderedPageBreak/>
+        <w:t>Using Python to Access Web Data</w:t>
       </w:r>
     </w:p>
     <w:p>

</xml_diff>

<commit_message>
Working With Beautiful Soup to Access web data
</commit_message>
<xml_diff>
--- a/Python For Everybody.docx
+++ b/Python For Everybody.docx
@@ -2317,6 +2317,234 @@
     <w:p>
       <w:pPr>
         <w:rPr>
+          <w:b/>
+          <w:bCs/>
+          <w:sz w:val="24"/>
+        </w:rPr>
+      </w:pPr>
+      <w:r>
+        <w:rPr>
+          <w:b/>
+          <w:bCs/>
+          <w:sz w:val="24"/>
+        </w:rPr>
+        <w:t>Notes Regarding the Use of BeautifulSoup</w:t>
+      </w:r>
+    </w:p>
+    <w:p>
+      <w:pPr>
+        <w:rPr>
+          <w:sz w:val="24"/>
+        </w:rPr>
+      </w:pPr>
+      <w:r>
+        <w:rPr>
+          <w:sz w:val="24"/>
+        </w:rPr>
+        <w:t xml:space="preserve">The sample code for this course and textbook examples use BeautifulSoup to parse HTML. </w:t>
+      </w:r>
+    </w:p>
+    <w:p>
+      <w:pPr>
+        <w:rPr>
+          <w:sz w:val="24"/>
+        </w:rPr>
+      </w:pPr>
+      <w:r>
+        <w:rPr>
+          <w:b/>
+          <w:bCs/>
+          <w:sz w:val="24"/>
+        </w:rPr>
+        <w:t>Using BeautifulSoup 4 with Python 3.10 or Python 3.11</w:t>
+      </w:r>
+    </w:p>
+    <w:p>
+      <w:pPr>
+        <w:rPr>
+          <w:sz w:val="24"/>
+        </w:rPr>
+      </w:pPr>
+      <w:r>
+        <w:rPr>
+          <w:i/>
+          <w:iCs/>
+          <w:sz w:val="24"/>
+        </w:rPr>
+        <w:t>Instructions for Windows 10</w:t>
+      </w:r>
+      <w:r>
+        <w:rPr>
+          <w:sz w:val="24"/>
+        </w:rPr>
+        <w:t>:</w:t>
+      </w:r>
+    </w:p>
+    <w:p>
+      <w:pPr>
+        <w:numPr>
+          <w:ilvl w:val="0"/>
+          <w:numId w:val="19"/>
+        </w:numPr>
+        <w:rPr>
+          <w:sz w:val="24"/>
+        </w:rPr>
+      </w:pPr>
+      <w:r>
+        <w:rPr>
+          <w:sz w:val="24"/>
+        </w:rPr>
+        <w:t>pip install beautifulsoup4</w:t>
+      </w:r>
+    </w:p>
+    <w:p>
+      <w:pPr>
+        <w:numPr>
+          <w:ilvl w:val="0"/>
+          <w:numId w:val="19"/>
+        </w:numPr>
+        <w:rPr>
+          <w:sz w:val="24"/>
+        </w:rPr>
+      </w:pPr>
+      <w:r>
+        <w:rPr>
+          <w:sz w:val="24"/>
+        </w:rPr>
+        <w:t>if the bs4.zip file was downloaded or you have a bs4 folder, delete it</w:t>
+      </w:r>
+    </w:p>
+    <w:p>
+      <w:pPr>
+        <w:rPr>
+          <w:sz w:val="24"/>
+        </w:rPr>
+      </w:pPr>
+      <w:r>
+        <w:rPr>
+          <w:i/>
+          <w:iCs/>
+          <w:sz w:val="24"/>
+        </w:rPr>
+        <w:t>Instructions for MacOS</w:t>
+      </w:r>
+      <w:r>
+        <w:rPr>
+          <w:sz w:val="24"/>
+        </w:rPr>
+        <w:t>:</w:t>
+      </w:r>
+    </w:p>
+    <w:p>
+      <w:pPr>
+        <w:numPr>
+          <w:ilvl w:val="0"/>
+          <w:numId w:val="20"/>
+        </w:numPr>
+        <w:rPr>
+          <w:sz w:val="24"/>
+        </w:rPr>
+      </w:pPr>
+      <w:r>
+        <w:rPr>
+          <w:sz w:val="24"/>
+        </w:rPr>
+        <w:t>pip3 install beautifulsoup4</w:t>
+      </w:r>
+    </w:p>
+    <w:p>
+      <w:pPr>
+        <w:numPr>
+          <w:ilvl w:val="0"/>
+          <w:numId w:val="20"/>
+        </w:numPr>
+        <w:rPr>
+          <w:sz w:val="24"/>
+        </w:rPr>
+      </w:pPr>
+      <w:r>
+        <w:rPr>
+          <w:sz w:val="24"/>
+        </w:rPr>
+        <w:t>if the bs4.zip file was downloaded or you have a bs4 folder, delete it</w:t>
+      </w:r>
+    </w:p>
+    <w:p>
+      <w:pPr>
+        <w:rPr>
+          <w:sz w:val="24"/>
+        </w:rPr>
+      </w:pPr>
+      <w:r>
+        <w:rPr>
+          <w:b/>
+          <w:bCs/>
+          <w:sz w:val="24"/>
+        </w:rPr>
+        <w:t>Using BeautifulSoup 3 (only for Python 3.8 or Python 3.9)</w:t>
+      </w:r>
+    </w:p>
+    <w:p>
+      <w:pPr>
+        <w:rPr>
+          <w:sz w:val="24"/>
+        </w:rPr>
+      </w:pPr>
+      <w:r>
+        <w:rPr>
+          <w:sz w:val="24"/>
+        </w:rPr>
+        <w:t>If you want use our samples "as is", download our Python 3 version of BeautifulSoup 3 from</w:t>
+      </w:r>
+    </w:p>
+    <w:p>
+      <w:pPr>
+        <w:rPr>
+          <w:sz w:val="24"/>
+        </w:rPr>
+      </w:pPr>
+      <w:hyperlink r:id="rId89" w:tgtFrame="_blank" w:history="1">
+        <w:r>
+          <w:rPr>
+            <w:rStyle w:val="Hyperlink"/>
+            <w:sz w:val="24"/>
+          </w:rPr>
+          <w:t>http://www.py4e.com/code3/bs4.zip</w:t>
+        </w:r>
+      </w:hyperlink>
+    </w:p>
+    <w:p>
+      <w:pPr>
+        <w:rPr>
+          <w:sz w:val="24"/>
+        </w:rPr>
+      </w:pPr>
+      <w:r>
+        <w:rPr>
+          <w:sz w:val="24"/>
+        </w:rPr>
+        <w:t>You must unzip this into a "bs4" folder and have that folder as a sub-folder of the folder where you put our sample code like:</w:t>
+      </w:r>
+    </w:p>
+    <w:p>
+      <w:pPr>
+        <w:rPr>
+          <w:sz w:val="24"/>
+        </w:rPr>
+      </w:pPr>
+      <w:hyperlink r:id="rId90" w:tgtFrame="_blank" w:history="1">
+        <w:r>
+          <w:rPr>
+            <w:rStyle w:val="Hyperlink"/>
+            <w:sz w:val="24"/>
+          </w:rPr>
+          <w:t>http://www.py4e.com/code3/urllinks.py</w:t>
+        </w:r>
+      </w:hyperlink>
+    </w:p>
+    <w:p>
+      <w:pPr>
+        <w:rPr>
           <w:sz w:val="24"/>
         </w:rPr>
       </w:pPr>
@@ -2761,6 +2989,155 @@
     </w:lvl>
   </w:abstractNum>
   <w:abstractNum w:abstractNumId="3" w15:restartNumberingAfterBreak="0">
+    <w:nsid w:val="0B2F4790"/>
+    <w:multiLevelType w:val="multilevel"/>
+    <w:tmpl w:val="51327A18"/>
+    <w:lvl w:ilvl="0">
+      <w:start w:val="1"/>
+      <w:numFmt w:val="bullet"/>
+      <w:lvlText w:val=""/>
+      <w:lvlJc w:val="left"/>
+      <w:pPr>
+        <w:tabs>
+          <w:tab w:val="num" w:pos="720"/>
+        </w:tabs>
+        <w:ind w:left="720" w:hanging="360"/>
+      </w:pPr>
+      <w:rPr>
+        <w:rFonts w:ascii="Symbol" w:hAnsi="Symbol" w:hint="default"/>
+        <w:sz w:val="20"/>
+      </w:rPr>
+    </w:lvl>
+    <w:lvl w:ilvl="1" w:tentative="1">
+      <w:start w:val="1"/>
+      <w:numFmt w:val="bullet"/>
+      <w:lvlText w:val=""/>
+      <w:lvlJc w:val="left"/>
+      <w:pPr>
+        <w:tabs>
+          <w:tab w:val="num" w:pos="1440"/>
+        </w:tabs>
+        <w:ind w:left="1440" w:hanging="360"/>
+      </w:pPr>
+      <w:rPr>
+        <w:rFonts w:ascii="Symbol" w:hAnsi="Symbol" w:hint="default"/>
+        <w:sz w:val="20"/>
+      </w:rPr>
+    </w:lvl>
+    <w:lvl w:ilvl="2" w:tentative="1">
+      <w:start w:val="1"/>
+      <w:numFmt w:val="bullet"/>
+      <w:lvlText w:val=""/>
+      <w:lvlJc w:val="left"/>
+      <w:pPr>
+        <w:tabs>
+          <w:tab w:val="num" w:pos="2160"/>
+        </w:tabs>
+        <w:ind w:left="2160" w:hanging="360"/>
+      </w:pPr>
+      <w:rPr>
+        <w:rFonts w:ascii="Symbol" w:hAnsi="Symbol" w:hint="default"/>
+        <w:sz w:val="20"/>
+      </w:rPr>
+    </w:lvl>
+    <w:lvl w:ilvl="3" w:tentative="1">
+      <w:start w:val="1"/>
+      <w:numFmt w:val="bullet"/>
+      <w:lvlText w:val=""/>
+      <w:lvlJc w:val="left"/>
+      <w:pPr>
+        <w:tabs>
+          <w:tab w:val="num" w:pos="2880"/>
+        </w:tabs>
+        <w:ind w:left="2880" w:hanging="360"/>
+      </w:pPr>
+      <w:rPr>
+        <w:rFonts w:ascii="Symbol" w:hAnsi="Symbol" w:hint="default"/>
+        <w:sz w:val="20"/>
+      </w:rPr>
+    </w:lvl>
+    <w:lvl w:ilvl="4" w:tentative="1">
+      <w:start w:val="1"/>
+      <w:numFmt w:val="bullet"/>
+      <w:lvlText w:val=""/>
+      <w:lvlJc w:val="left"/>
+      <w:pPr>
+        <w:tabs>
+          <w:tab w:val="num" w:pos="3600"/>
+        </w:tabs>
+        <w:ind w:left="3600" w:hanging="360"/>
+      </w:pPr>
+      <w:rPr>
+        <w:rFonts w:ascii="Symbol" w:hAnsi="Symbol" w:hint="default"/>
+        <w:sz w:val="20"/>
+      </w:rPr>
+    </w:lvl>
+    <w:lvl w:ilvl="5" w:tentative="1">
+      <w:start w:val="1"/>
+      <w:numFmt w:val="bullet"/>
+      <w:lvlText w:val=""/>
+      <w:lvlJc w:val="left"/>
+      <w:pPr>
+        <w:tabs>
+          <w:tab w:val="num" w:pos="4320"/>
+        </w:tabs>
+        <w:ind w:left="4320" w:hanging="360"/>
+      </w:pPr>
+      <w:rPr>
+        <w:rFonts w:ascii="Symbol" w:hAnsi="Symbol" w:hint="default"/>
+        <w:sz w:val="20"/>
+      </w:rPr>
+    </w:lvl>
+    <w:lvl w:ilvl="6" w:tentative="1">
+      <w:start w:val="1"/>
+      <w:numFmt w:val="bullet"/>
+      <w:lvlText w:val=""/>
+      <w:lvlJc w:val="left"/>
+      <w:pPr>
+        <w:tabs>
+          <w:tab w:val="num" w:pos="5040"/>
+        </w:tabs>
+        <w:ind w:left="5040" w:hanging="360"/>
+      </w:pPr>
+      <w:rPr>
+        <w:rFonts w:ascii="Symbol" w:hAnsi="Symbol" w:hint="default"/>
+        <w:sz w:val="20"/>
+      </w:rPr>
+    </w:lvl>
+    <w:lvl w:ilvl="7" w:tentative="1">
+      <w:start w:val="1"/>
+      <w:numFmt w:val="bullet"/>
+      <w:lvlText w:val=""/>
+      <w:lvlJc w:val="left"/>
+      <w:pPr>
+        <w:tabs>
+          <w:tab w:val="num" w:pos="5760"/>
+        </w:tabs>
+        <w:ind w:left="5760" w:hanging="360"/>
+      </w:pPr>
+      <w:rPr>
+        <w:rFonts w:ascii="Symbol" w:hAnsi="Symbol" w:hint="default"/>
+        <w:sz w:val="20"/>
+      </w:rPr>
+    </w:lvl>
+    <w:lvl w:ilvl="8" w:tentative="1">
+      <w:start w:val="1"/>
+      <w:numFmt w:val="bullet"/>
+      <w:lvlText w:val=""/>
+      <w:lvlJc w:val="left"/>
+      <w:pPr>
+        <w:tabs>
+          <w:tab w:val="num" w:pos="6480"/>
+        </w:tabs>
+        <w:ind w:left="6480" w:hanging="360"/>
+      </w:pPr>
+      <w:rPr>
+        <w:rFonts w:ascii="Symbol" w:hAnsi="Symbol" w:hint="default"/>
+        <w:sz w:val="20"/>
+      </w:rPr>
+    </w:lvl>
+  </w:abstractNum>
+  <w:abstractNum w:abstractNumId="4" w15:restartNumberingAfterBreak="0">
     <w:nsid w:val="0BC534F3"/>
     <w:multiLevelType w:val="hybridMultilevel"/>
     <w:tmpl w:val="15C20B8E"/>
@@ -2873,7 +3250,7 @@
       </w:rPr>
     </w:lvl>
   </w:abstractNum>
-  <w:abstractNum w:abstractNumId="4" w15:restartNumberingAfterBreak="0">
+  <w:abstractNum w:abstractNumId="5" w15:restartNumberingAfterBreak="0">
     <w:nsid w:val="0E7C5183"/>
     <w:multiLevelType w:val="hybridMultilevel"/>
     <w:tmpl w:val="9B6ABE6E"/>
@@ -2986,7 +3363,7 @@
       </w:rPr>
     </w:lvl>
   </w:abstractNum>
-  <w:abstractNum w:abstractNumId="5" w15:restartNumberingAfterBreak="0">
+  <w:abstractNum w:abstractNumId="6" w15:restartNumberingAfterBreak="0">
     <w:nsid w:val="0ECA7D32"/>
     <w:multiLevelType w:val="hybridMultilevel"/>
     <w:tmpl w:val="56B24C0E"/>
@@ -3099,7 +3476,7 @@
       </w:rPr>
     </w:lvl>
   </w:abstractNum>
-  <w:abstractNum w:abstractNumId="6" w15:restartNumberingAfterBreak="0">
+  <w:abstractNum w:abstractNumId="7" w15:restartNumberingAfterBreak="0">
     <w:nsid w:val="27E11CAA"/>
     <w:multiLevelType w:val="hybridMultilevel"/>
     <w:tmpl w:val="D6702B16"/>
@@ -3212,7 +3589,7 @@
       </w:rPr>
     </w:lvl>
   </w:abstractNum>
-  <w:abstractNum w:abstractNumId="7" w15:restartNumberingAfterBreak="0">
+  <w:abstractNum w:abstractNumId="8" w15:restartNumberingAfterBreak="0">
     <w:nsid w:val="3F6960EB"/>
     <w:multiLevelType w:val="hybridMultilevel"/>
     <w:tmpl w:val="D9C05C32"/>
@@ -3325,7 +3702,7 @@
       </w:rPr>
     </w:lvl>
   </w:abstractNum>
-  <w:abstractNum w:abstractNumId="8" w15:restartNumberingAfterBreak="0">
+  <w:abstractNum w:abstractNumId="9" w15:restartNumberingAfterBreak="0">
     <w:nsid w:val="400D71F6"/>
     <w:multiLevelType w:val="hybridMultilevel"/>
     <w:tmpl w:val="6F22F1E4"/>
@@ -3438,7 +3815,156 @@
       </w:rPr>
     </w:lvl>
   </w:abstractNum>
-  <w:abstractNum w:abstractNumId="9" w15:restartNumberingAfterBreak="0">
+  <w:abstractNum w:abstractNumId="10" w15:restartNumberingAfterBreak="0">
+    <w:nsid w:val="44890E79"/>
+    <w:multiLevelType w:val="multilevel"/>
+    <w:tmpl w:val="E392FF20"/>
+    <w:lvl w:ilvl="0">
+      <w:start w:val="1"/>
+      <w:numFmt w:val="bullet"/>
+      <w:lvlText w:val=""/>
+      <w:lvlJc w:val="left"/>
+      <w:pPr>
+        <w:tabs>
+          <w:tab w:val="num" w:pos="720"/>
+        </w:tabs>
+        <w:ind w:left="720" w:hanging="360"/>
+      </w:pPr>
+      <w:rPr>
+        <w:rFonts w:ascii="Symbol" w:hAnsi="Symbol" w:hint="default"/>
+        <w:sz w:val="20"/>
+      </w:rPr>
+    </w:lvl>
+    <w:lvl w:ilvl="1" w:tentative="1">
+      <w:start w:val="1"/>
+      <w:numFmt w:val="bullet"/>
+      <w:lvlText w:val=""/>
+      <w:lvlJc w:val="left"/>
+      <w:pPr>
+        <w:tabs>
+          <w:tab w:val="num" w:pos="1440"/>
+        </w:tabs>
+        <w:ind w:left="1440" w:hanging="360"/>
+      </w:pPr>
+      <w:rPr>
+        <w:rFonts w:ascii="Symbol" w:hAnsi="Symbol" w:hint="default"/>
+        <w:sz w:val="20"/>
+      </w:rPr>
+    </w:lvl>
+    <w:lvl w:ilvl="2" w:tentative="1">
+      <w:start w:val="1"/>
+      <w:numFmt w:val="bullet"/>
+      <w:lvlText w:val=""/>
+      <w:lvlJc w:val="left"/>
+      <w:pPr>
+        <w:tabs>
+          <w:tab w:val="num" w:pos="2160"/>
+        </w:tabs>
+        <w:ind w:left="2160" w:hanging="360"/>
+      </w:pPr>
+      <w:rPr>
+        <w:rFonts w:ascii="Symbol" w:hAnsi="Symbol" w:hint="default"/>
+        <w:sz w:val="20"/>
+      </w:rPr>
+    </w:lvl>
+    <w:lvl w:ilvl="3" w:tentative="1">
+      <w:start w:val="1"/>
+      <w:numFmt w:val="bullet"/>
+      <w:lvlText w:val=""/>
+      <w:lvlJc w:val="left"/>
+      <w:pPr>
+        <w:tabs>
+          <w:tab w:val="num" w:pos="2880"/>
+        </w:tabs>
+        <w:ind w:left="2880" w:hanging="360"/>
+      </w:pPr>
+      <w:rPr>
+        <w:rFonts w:ascii="Symbol" w:hAnsi="Symbol" w:hint="default"/>
+        <w:sz w:val="20"/>
+      </w:rPr>
+    </w:lvl>
+    <w:lvl w:ilvl="4" w:tentative="1">
+      <w:start w:val="1"/>
+      <w:numFmt w:val="bullet"/>
+      <w:lvlText w:val=""/>
+      <w:lvlJc w:val="left"/>
+      <w:pPr>
+        <w:tabs>
+          <w:tab w:val="num" w:pos="3600"/>
+        </w:tabs>
+        <w:ind w:left="3600" w:hanging="360"/>
+      </w:pPr>
+      <w:rPr>
+        <w:rFonts w:ascii="Symbol" w:hAnsi="Symbol" w:hint="default"/>
+        <w:sz w:val="20"/>
+      </w:rPr>
+    </w:lvl>
+    <w:lvl w:ilvl="5" w:tentative="1">
+      <w:start w:val="1"/>
+      <w:numFmt w:val="bullet"/>
+      <w:lvlText w:val=""/>
+      <w:lvlJc w:val="left"/>
+      <w:pPr>
+        <w:tabs>
+          <w:tab w:val="num" w:pos="4320"/>
+        </w:tabs>
+        <w:ind w:left="4320" w:hanging="360"/>
+      </w:pPr>
+      <w:rPr>
+        <w:rFonts w:ascii="Symbol" w:hAnsi="Symbol" w:hint="default"/>
+        <w:sz w:val="20"/>
+      </w:rPr>
+    </w:lvl>
+    <w:lvl w:ilvl="6" w:tentative="1">
+      <w:start w:val="1"/>
+      <w:numFmt w:val="bullet"/>
+      <w:lvlText w:val=""/>
+      <w:lvlJc w:val="left"/>
+      <w:pPr>
+        <w:tabs>
+          <w:tab w:val="num" w:pos="5040"/>
+        </w:tabs>
+        <w:ind w:left="5040" w:hanging="360"/>
+      </w:pPr>
+      <w:rPr>
+        <w:rFonts w:ascii="Symbol" w:hAnsi="Symbol" w:hint="default"/>
+        <w:sz w:val="20"/>
+      </w:rPr>
+    </w:lvl>
+    <w:lvl w:ilvl="7" w:tentative="1">
+      <w:start w:val="1"/>
+      <w:numFmt w:val="bullet"/>
+      <w:lvlText w:val=""/>
+      <w:lvlJc w:val="left"/>
+      <w:pPr>
+        <w:tabs>
+          <w:tab w:val="num" w:pos="5760"/>
+        </w:tabs>
+        <w:ind w:left="5760" w:hanging="360"/>
+      </w:pPr>
+      <w:rPr>
+        <w:rFonts w:ascii="Symbol" w:hAnsi="Symbol" w:hint="default"/>
+        <w:sz w:val="20"/>
+      </w:rPr>
+    </w:lvl>
+    <w:lvl w:ilvl="8" w:tentative="1">
+      <w:start w:val="1"/>
+      <w:numFmt w:val="bullet"/>
+      <w:lvlText w:val=""/>
+      <w:lvlJc w:val="left"/>
+      <w:pPr>
+        <w:tabs>
+          <w:tab w:val="num" w:pos="6480"/>
+        </w:tabs>
+        <w:ind w:left="6480" w:hanging="360"/>
+      </w:pPr>
+      <w:rPr>
+        <w:rFonts w:ascii="Symbol" w:hAnsi="Symbol" w:hint="default"/>
+        <w:sz w:val="20"/>
+      </w:rPr>
+    </w:lvl>
+  </w:abstractNum>
+  <w:abstractNum w:abstractNumId="11" w15:restartNumberingAfterBreak="0">
     <w:nsid w:val="4864680E"/>
     <w:multiLevelType w:val="multilevel"/>
     <w:tmpl w:val="3C4C8F64"/>
@@ -3587,7 +4113,7 @@
       </w:rPr>
     </w:lvl>
   </w:abstractNum>
-  <w:abstractNum w:abstractNumId="10" w15:restartNumberingAfterBreak="0">
+  <w:abstractNum w:abstractNumId="12" w15:restartNumberingAfterBreak="0">
     <w:nsid w:val="48F10418"/>
     <w:multiLevelType w:val="hybridMultilevel"/>
     <w:tmpl w:val="5314A09E"/>
@@ -3700,7 +4226,7 @@
       </w:rPr>
     </w:lvl>
   </w:abstractNum>
-  <w:abstractNum w:abstractNumId="11" w15:restartNumberingAfterBreak="0">
+  <w:abstractNum w:abstractNumId="13" w15:restartNumberingAfterBreak="0">
     <w:nsid w:val="4B913DC5"/>
     <w:multiLevelType w:val="hybridMultilevel"/>
     <w:tmpl w:val="C378516E"/>
@@ -3813,7 +4339,7 @@
       </w:rPr>
     </w:lvl>
   </w:abstractNum>
-  <w:abstractNum w:abstractNumId="12" w15:restartNumberingAfterBreak="0">
+  <w:abstractNum w:abstractNumId="14" w15:restartNumberingAfterBreak="0">
     <w:nsid w:val="4C633743"/>
     <w:multiLevelType w:val="hybridMultilevel"/>
     <w:tmpl w:val="8A5C903E"/>
@@ -3926,7 +4452,7 @@
       </w:rPr>
     </w:lvl>
   </w:abstractNum>
-  <w:abstractNum w:abstractNumId="13" w15:restartNumberingAfterBreak="0">
+  <w:abstractNum w:abstractNumId="15" w15:restartNumberingAfterBreak="0">
     <w:nsid w:val="4DED3EDF"/>
     <w:multiLevelType w:val="hybridMultilevel"/>
     <w:tmpl w:val="6584E528"/>
@@ -4039,7 +4565,7 @@
       </w:rPr>
     </w:lvl>
   </w:abstractNum>
-  <w:abstractNum w:abstractNumId="14" w15:restartNumberingAfterBreak="0">
+  <w:abstractNum w:abstractNumId="16" w15:restartNumberingAfterBreak="0">
     <w:nsid w:val="6B707417"/>
     <w:multiLevelType w:val="hybridMultilevel"/>
     <w:tmpl w:val="A56EF4C0"/>
@@ -4128,7 +4654,7 @@
       </w:pPr>
     </w:lvl>
   </w:abstractNum>
-  <w:abstractNum w:abstractNumId="15" w15:restartNumberingAfterBreak="0">
+  <w:abstractNum w:abstractNumId="17" w15:restartNumberingAfterBreak="0">
     <w:nsid w:val="71B50214"/>
     <w:multiLevelType w:val="multilevel"/>
     <w:tmpl w:val="DCE6DFC4"/>
@@ -4277,7 +4803,7 @@
       </w:rPr>
     </w:lvl>
   </w:abstractNum>
-  <w:abstractNum w:abstractNumId="16" w15:restartNumberingAfterBreak="0">
+  <w:abstractNum w:abstractNumId="18" w15:restartNumberingAfterBreak="0">
     <w:nsid w:val="73B068E2"/>
     <w:multiLevelType w:val="hybridMultilevel"/>
     <w:tmpl w:val="D52E0318"/>
@@ -4390,7 +4916,7 @@
       </w:rPr>
     </w:lvl>
   </w:abstractNum>
-  <w:abstractNum w:abstractNumId="17" w15:restartNumberingAfterBreak="0">
+  <w:abstractNum w:abstractNumId="19" w15:restartNumberingAfterBreak="0">
     <w:nsid w:val="73CB0551"/>
     <w:multiLevelType w:val="hybridMultilevel"/>
     <w:tmpl w:val="5EB85710"/>
@@ -4504,10 +5030,10 @@
     </w:lvl>
   </w:abstractNum>
   <w:num w:numId="1">
-    <w:abstractNumId w:val="7"/>
+    <w:abstractNumId w:val="8"/>
   </w:num>
   <w:num w:numId="2">
-    <w:abstractNumId w:val="11"/>
+    <w:abstractNumId w:val="13"/>
   </w:num>
   <w:num w:numId="3">
     <w:abstractNumId w:val="0"/>
@@ -4516,46 +5042,52 @@
     <w:abstractNumId w:val="1"/>
   </w:num>
   <w:num w:numId="5">
+    <w:abstractNumId w:val="7"/>
+  </w:num>
+  <w:num w:numId="6">
+    <w:abstractNumId w:val="19"/>
+  </w:num>
+  <w:num w:numId="7">
+    <w:abstractNumId w:val="18"/>
+  </w:num>
+  <w:num w:numId="8">
+    <w:abstractNumId w:val="4"/>
+  </w:num>
+  <w:num w:numId="9">
+    <w:abstractNumId w:val="5"/>
+  </w:num>
+  <w:num w:numId="10">
+    <w:abstractNumId w:val="15"/>
+  </w:num>
+  <w:num w:numId="11">
+    <w:abstractNumId w:val="14"/>
+  </w:num>
+  <w:num w:numId="12">
+    <w:abstractNumId w:val="12"/>
+  </w:num>
+  <w:num w:numId="13">
     <w:abstractNumId w:val="6"/>
   </w:num>
-  <w:num w:numId="6">
-    <w:abstractNumId w:val="17"/>
-  </w:num>
-  <w:num w:numId="7">
-    <w:abstractNumId w:val="16"/>
-  </w:num>
-  <w:num w:numId="8">
-    <w:abstractNumId w:val="3"/>
-  </w:num>
-  <w:num w:numId="9">
-    <w:abstractNumId w:val="4"/>
-  </w:num>
-  <w:num w:numId="10">
-    <w:abstractNumId w:val="13"/>
-  </w:num>
-  <w:num w:numId="11">
-    <w:abstractNumId w:val="12"/>
-  </w:num>
-  <w:num w:numId="12">
-    <w:abstractNumId w:val="10"/>
-  </w:num>
-  <w:num w:numId="13">
-    <w:abstractNumId w:val="5"/>
-  </w:num>
   <w:num w:numId="14">
-    <w:abstractNumId w:val="8"/>
+    <w:abstractNumId w:val="9"/>
   </w:num>
   <w:num w:numId="15">
-    <w:abstractNumId w:val="14"/>
+    <w:abstractNumId w:val="16"/>
   </w:num>
   <w:num w:numId="16">
     <w:abstractNumId w:val="2"/>
   </w:num>
   <w:num w:numId="17">
-    <w:abstractNumId w:val="9"/>
+    <w:abstractNumId w:val="11"/>
   </w:num>
   <w:num w:numId="18">
-    <w:abstractNumId w:val="15"/>
+    <w:abstractNumId w:val="17"/>
+  </w:num>
+  <w:num w:numId="19">
+    <w:abstractNumId w:val="3"/>
+  </w:num>
+  <w:num w:numId="20">
+    <w:abstractNumId w:val="10"/>
   </w:num>
 </w:numbering>
 </file>

</xml_diff>